<commit_message>
Finish fibonacci heap assignment
</commit_message>
<xml_diff>
--- a/charles-university/data-structures-1/fibonacci-heap/docs/assignment-2-report.docx
+++ b/charles-university/data-structures-1/fibonacci-heap/docs/assignment-2-report.docx
@@ -1,6 +1,6 @@
 
 <file path=word/document.xml><?xml version="1.0" encoding="utf-8"?>
-<w:document xmlns:wpc="http://schemas.microsoft.com/office/word/2010/wordprocessingCanvas" xmlns:cx="http://schemas.microsoft.com/office/drawing/2014/chartex" xmlns:cx1="http://schemas.microsoft.com/office/drawing/2015/9/8/chartex" xmlns:cx2="http://schemas.microsoft.com/office/drawing/2015/10/21/chartex" xmlns:cx3="http://schemas.microsoft.com/office/drawing/2016/5/9/chartex" xmlns:cx4="http://schemas.microsoft.com/office/drawing/2016/5/10/chartex" xmlns:cx5="http://schemas.microsoft.com/office/drawing/2016/5/11/chartex" xmlns:cx6="http://schemas.microsoft.com/office/drawing/2016/5/12/chartex" xmlns:cx7="http://schemas.microsoft.com/office/drawing/2016/5/13/chartex" xmlns:cx8="http://schemas.microsoft.com/office/drawing/2016/5/14/chartex" xmlns:mc="http://schemas.openxmlformats.org/markup-compatibility/2006" xmlns:aink="http://schemas.microsoft.com/office/drawing/2016/ink" xmlns:am3d="http://schemas.microsoft.com/office/drawing/2017/model3d" xmlns:o="urn:schemas-microsoft-com:office:office" xmlns:r="http://schemas.openxmlformats.org/officeDocument/2006/relationships" xmlns:m="http://schemas.openxmlformats.org/officeDocument/2006/math" xmlns:v="urn:schemas-microsoft-com:vml" xmlns:wp14="http://schemas.microsoft.com/office/word/2010/wordprocessingDrawing" xmlns:wp="http://schemas.openxmlformats.org/drawingml/2006/wordprocessingDrawing" xmlns:w10="urn:schemas-microsoft-com:office:word" xmlns:w="http://schemas.openxmlformats.org/wordprocessingml/2006/main" xmlns:w14="http://schemas.microsoft.com/office/word/2010/wordml" xmlns:w15="http://schemas.microsoft.com/office/word/2012/wordml" xmlns:w16se="http://schemas.microsoft.com/office/word/2015/wordml/symex" xmlns:wpg="http://schemas.microsoft.com/office/word/2010/wordprocessingGroup" xmlns:wpi="http://schemas.microsoft.com/office/word/2010/wordprocessingInk" xmlns:wne="http://schemas.microsoft.com/office/word/2006/wordml" xmlns:wps="http://schemas.microsoft.com/office/word/2010/wordprocessingShape" mc:Ignorable="w14 w15 w16se wp14">
+<w:document xmlns:wpc="http://schemas.microsoft.com/office/word/2010/wordprocessingCanvas" xmlns:cx="http://schemas.microsoft.com/office/drawing/2014/chartex" xmlns:cx1="http://schemas.microsoft.com/office/drawing/2015/9/8/chartex" xmlns:cx2="http://schemas.microsoft.com/office/drawing/2015/10/21/chartex" xmlns:cx3="http://schemas.microsoft.com/office/drawing/2016/5/9/chartex" xmlns:cx4="http://schemas.microsoft.com/office/drawing/2016/5/10/chartex" xmlns:cx5="http://schemas.microsoft.com/office/drawing/2016/5/11/chartex" xmlns:cx6="http://schemas.microsoft.com/office/drawing/2016/5/12/chartex" xmlns:cx7="http://schemas.microsoft.com/office/drawing/2016/5/13/chartex" xmlns:cx8="http://schemas.microsoft.com/office/drawing/2016/5/14/chartex" xmlns:mc="http://schemas.openxmlformats.org/markup-compatibility/2006" xmlns:aink="http://schemas.microsoft.com/office/drawing/2016/ink" xmlns:am3d="http://schemas.microsoft.com/office/drawing/2017/model3d" xmlns:o="urn:schemas-microsoft-com:office:office" xmlns:r="http://schemas.openxmlformats.org/officeDocument/2006/relationships" xmlns:m="http://schemas.openxmlformats.org/officeDocument/2006/math" xmlns:v="urn:schemas-microsoft-com:vml" xmlns:wp14="http://schemas.microsoft.com/office/word/2010/wordprocessingDrawing" xmlns:wp="http://schemas.openxmlformats.org/drawingml/2006/wordprocessingDrawing" xmlns:w10="urn:schemas-microsoft-com:office:word" xmlns:w="http://schemas.openxmlformats.org/wordprocessingml/2006/main" xmlns:w14="http://schemas.microsoft.com/office/word/2010/wordml" xmlns:w15="http://schemas.microsoft.com/office/word/2012/wordml" xmlns:w16cid="http://schemas.microsoft.com/office/word/2016/wordml/cid" xmlns:w16se="http://schemas.microsoft.com/office/word/2015/wordml/symex" xmlns:wpg="http://schemas.microsoft.com/office/word/2010/wordprocessingGroup" xmlns:wpi="http://schemas.microsoft.com/office/word/2010/wordprocessingInk" xmlns:wne="http://schemas.microsoft.com/office/word/2006/wordml" xmlns:wps="http://schemas.microsoft.com/office/word/2010/wordprocessingShape" mc:Ignorable="w14 w15 w16se w16cid wp14">
   <w:body>
     <w:p>
       <w:pPr>
@@ -190,7 +190,7 @@
           <w:rFonts w:cs="Times New Roman"/>
           <w:b/>
         </w:rPr>
-        <w:t>Random Test</w:t>
+        <w:t>Random and Biased Test</w:t>
       </w:r>
     </w:p>
     <w:p>
@@ -206,7 +206,7 @@
         <w:rPr>
           <w:rFonts w:cs="Times New Roman"/>
         </w:rPr>
-        <w:t xml:space="preserve">The random test intersperses the </w:t>
+        <w:t xml:space="preserve">The random test intersperses </w:t>
       </w:r>
       <m:oMath>
         <m:r>
@@ -248,7 +248,27 @@
         <w:rPr>
           <w:rFonts w:eastAsiaTheme="minorEastAsia" w:cs="Times New Roman"/>
         </w:rPr>
-        <w:t xml:space="preserve"> operations uniformly.</w:t>
+        <w:t xml:space="preserve"> operations uniformly, while </w:t>
+      </w:r>
+      <w:r>
+        <w:rPr>
+          <w:rFonts w:cs="Times New Roman"/>
+        </w:rPr>
+        <w:t xml:space="preserve">the biased test uses much fewer </w:t>
+      </w:r>
+      <m:oMath>
+        <m:r>
+          <w:rPr>
+            <w:rFonts w:ascii="Cambria Math" w:eastAsiaTheme="minorEastAsia" w:hAnsi="Cambria Math" w:cs="Times New Roman"/>
+          </w:rPr>
+          <m:t>ExtractMin</m:t>
+        </m:r>
+      </m:oMath>
+      <w:r>
+        <w:rPr>
+          <w:rFonts w:eastAsiaTheme="minorEastAsia" w:cs="Times New Roman"/>
+        </w:rPr>
+        <w:t xml:space="preserve"> operations.</w:t>
       </w:r>
     </w:p>
     <w:p>
@@ -266,7 +286,14 @@
           <w:rFonts w:cs="Times New Roman"/>
           <w:b/>
         </w:rPr>
-        <w:t>Figure 1: Random Test</w:t>
+        <w:t>Figure 1: Random</w:t>
+      </w:r>
+      <w:r>
+        <w:rPr>
+          <w:rFonts w:cs="Times New Roman"/>
+          <w:b/>
+        </w:rPr>
+        <w:t xml:space="preserve"> Test vs. Biased Test</w:t>
       </w:r>
     </w:p>
     <w:p>
@@ -280,13 +307,12 @@
       </w:pPr>
       <w:r>
         <w:rPr>
-          <w:rFonts w:cs="Times New Roman"/>
           <w:noProof/>
         </w:rPr>
         <w:drawing>
-          <wp:inline distT="0" distB="0" distL="0" distR="0" wp14:anchorId="194C74E2" wp14:editId="252CB1C2">
-            <wp:extent cx="5924550" cy="2743200"/>
-            <wp:effectExtent l="0" t="0" r="0" b="0"/>
+          <wp:inline distT="0" distB="0" distL="0" distR="0" wp14:anchorId="4000A927" wp14:editId="74660C84">
+            <wp:extent cx="5953125" cy="3790950"/>
+            <wp:effectExtent l="0" t="0" r="9525" b="0"/>
             <wp:docPr id="1" name="Chart 1">
               <a:extLst xmlns:a="http://schemas.openxmlformats.org/drawingml/2006/main">
                 <a:ext uri="{FF2B5EF4-FFF2-40B4-BE49-F238E27FC236}">
@@ -307,6 +333,14 @@
     <w:p>
       <w:pPr>
         <w:spacing w:line="360" w:lineRule="auto"/>
+        <w:rPr>
+          <w:rFonts w:eastAsiaTheme="minorEastAsia" w:cs="Times New Roman"/>
+        </w:rPr>
+      </w:pPr>
+    </w:p>
+    <w:p>
+      <w:pPr>
+        <w:spacing w:line="360" w:lineRule="auto"/>
         <w:ind w:firstLine="720"/>
         <w:rPr>
           <w:rFonts w:eastAsiaTheme="minorEastAsia" w:cs="Times New Roman"/>
@@ -316,37 +350,72 @@
         <w:rPr>
           <w:rFonts w:eastAsiaTheme="minorEastAsia" w:cs="Times New Roman"/>
         </w:rPr>
-        <w:t xml:space="preserve">The first feature </w:t>
-      </w:r>
-      <w:r>
-        <w:rPr>
-          <w:rFonts w:eastAsiaTheme="minorEastAsia" w:cs="Times New Roman"/>
-        </w:rPr>
-        <w:t xml:space="preserve">in the graph </w:t>
-      </w:r>
-      <w:r>
-        <w:rPr>
-          <w:rFonts w:eastAsiaTheme="minorEastAsia" w:cs="Times New Roman"/>
-        </w:rPr>
-        <w:t>is the shape of the curve for the standard Fibonacci heap</w:t>
-      </w:r>
-      <w:r>
-        <w:rPr>
-          <w:rFonts w:eastAsiaTheme="minorEastAsia" w:cs="Times New Roman"/>
-        </w:rPr>
-        <w:t>, which</w:t>
-      </w:r>
-      <w:r>
-        <w:rPr>
-          <w:rFonts w:eastAsiaTheme="minorEastAsia" w:cs="Times New Roman"/>
-        </w:rPr>
-        <w:t xml:space="preserve"> is approximately logarithmic. This is because the number of steps </w:t>
-      </w:r>
-      <w:r>
-        <w:rPr>
-          <w:rFonts w:eastAsiaTheme="minorEastAsia" w:cs="Times New Roman"/>
-        </w:rPr>
-        <w:t xml:space="preserve">of </w:t>
+        <w:lastRenderedPageBreak/>
+        <w:t>The most prominent feature in the graph is that the biased test uses a few orders of magnitude more steps on average than the random test: the random test has an average of 15 steps, while the biased test has</w:t>
+      </w:r>
+      <w:r>
+        <w:rPr>
+          <w:rFonts w:eastAsiaTheme="minorEastAsia" w:cs="Times New Roman"/>
+        </w:rPr>
+        <w:t xml:space="preserve"> an average of</w:t>
+      </w:r>
+      <w:r>
+        <w:rPr>
+          <w:rFonts w:eastAsiaTheme="minorEastAsia" w:cs="Times New Roman"/>
+        </w:rPr>
+        <w:t xml:space="preserve"> 1,400</w:t>
+      </w:r>
+      <w:r>
+        <w:rPr>
+          <w:rFonts w:eastAsiaTheme="minorEastAsia" w:cs="Times New Roman"/>
+        </w:rPr>
+        <w:t xml:space="preserve"> steps</w:t>
+      </w:r>
+      <w:r>
+        <w:rPr>
+          <w:rFonts w:eastAsiaTheme="minorEastAsia" w:cs="Times New Roman"/>
+        </w:rPr>
+        <w:t xml:space="preserve">. </w:t>
+      </w:r>
+      <w:r>
+        <w:rPr>
+          <w:rFonts w:eastAsiaTheme="minorEastAsia" w:cs="Times New Roman"/>
+        </w:rPr>
+        <w:t xml:space="preserve">This is because </w:t>
+      </w:r>
+      <w:r>
+        <w:rPr>
+          <w:rFonts w:cs="Times New Roman"/>
+        </w:rPr>
+        <w:t xml:space="preserve">the biased test issues many more </w:t>
+      </w:r>
+      <m:oMath>
+        <m:r>
+          <w:rPr>
+            <w:rFonts w:ascii="Cambria Math" w:hAnsi="Cambria Math" w:cs="Times New Roman"/>
+          </w:rPr>
+          <m:t>Insert</m:t>
+        </m:r>
+      </m:oMath>
+      <w:r>
+        <w:rPr>
+          <w:rFonts w:eastAsiaTheme="minorEastAsia" w:cs="Times New Roman"/>
+        </w:rPr>
+        <w:t xml:space="preserve"> and </w:t>
+      </w:r>
+      <m:oMath>
+        <m:r>
+          <w:rPr>
+            <w:rFonts w:ascii="Cambria Math" w:eastAsiaTheme="minorEastAsia" w:hAnsi="Cambria Math" w:cs="Times New Roman"/>
+          </w:rPr>
+          <m:t>DecreaseKey</m:t>
+        </m:r>
+      </m:oMath>
+      <w:r>
+        <w:rPr>
+          <w:rFonts w:eastAsiaTheme="minorEastAsia" w:cs="Times New Roman"/>
+        </w:rPr>
+        <w:t xml:space="preserve"> commands before calling </w:t>
       </w:r>
       <m:oMath>
         <m:r>
@@ -360,6 +429,126 @@
         <w:rPr>
           <w:rFonts w:eastAsiaTheme="minorEastAsia" w:cs="Times New Roman"/>
         </w:rPr>
+        <w:t xml:space="preserve">. An </w:t>
+      </w:r>
+      <m:oMath>
+        <m:r>
+          <w:rPr>
+            <w:rFonts w:ascii="Cambria Math" w:eastAsiaTheme="minorEastAsia" w:hAnsi="Cambria Math" w:cs="Times New Roman"/>
+          </w:rPr>
+          <m:t>Insert</m:t>
+        </m:r>
+      </m:oMath>
+      <w:r>
+        <w:rPr>
+          <w:rFonts w:eastAsiaTheme="minorEastAsia" w:cs="Times New Roman"/>
+        </w:rPr>
+        <w:t xml:space="preserve"> operation causes the root list to grow by one, and </w:t>
+      </w:r>
+      <w:proofErr w:type="spellStart"/>
+      <w:r>
+        <w:rPr>
+          <w:rFonts w:eastAsiaTheme="minorEastAsia" w:cs="Times New Roman"/>
+        </w:rPr>
+        <w:t>a</w:t>
+      </w:r>
+      <w:proofErr w:type="spellEnd"/>
+      <w:r>
+        <w:rPr>
+          <w:rFonts w:eastAsiaTheme="minorEastAsia" w:cs="Times New Roman"/>
+        </w:rPr>
+        <w:t xml:space="preserve"> </w:t>
+      </w:r>
+      <m:oMath>
+        <m:r>
+          <w:rPr>
+            <w:rFonts w:ascii="Cambria Math" w:eastAsiaTheme="minorEastAsia" w:hAnsi="Cambria Math" w:cs="Times New Roman"/>
+          </w:rPr>
+          <m:t>DecreaseKey</m:t>
+        </m:r>
+      </m:oMath>
+      <w:r>
+        <w:rPr>
+          <w:rFonts w:eastAsiaTheme="minorEastAsia" w:cs="Times New Roman"/>
+        </w:rPr>
+        <w:t xml:space="preserve"> operation can possibly increase the size of the root list even more when performing cascading cuts. Therefore, the root list will</w:t>
+      </w:r>
+      <w:r>
+        <w:rPr>
+          <w:rFonts w:eastAsiaTheme="minorEastAsia" w:cs="Times New Roman"/>
+        </w:rPr>
+        <w:t xml:space="preserve"> grow very wide between </w:t>
+      </w:r>
+      <m:oMath>
+        <m:r>
+          <w:rPr>
+            <w:rFonts w:ascii="Cambria Math" w:eastAsiaTheme="minorEastAsia" w:hAnsi="Cambria Math" w:cs="Times New Roman"/>
+          </w:rPr>
+          <m:t>ExtractMin</m:t>
+        </m:r>
+      </m:oMath>
+      <w:r>
+        <w:rPr>
+          <w:rFonts w:eastAsiaTheme="minorEastAsia" w:cs="Times New Roman"/>
+        </w:rPr>
+        <w:t xml:space="preserve"> operations, </w:t>
+      </w:r>
+      <w:r>
+        <w:rPr>
+          <w:rFonts w:eastAsiaTheme="minorEastAsia" w:cs="Times New Roman"/>
+        </w:rPr>
+        <w:t xml:space="preserve">increasing the number of nodes joined in the consolidation phase </w:t>
+      </w:r>
+      <w:r>
+        <w:rPr>
+          <w:rFonts w:eastAsiaTheme="minorEastAsia" w:cs="Times New Roman"/>
+        </w:rPr>
+        <w:t xml:space="preserve">of </w:t>
+      </w:r>
+      <m:oMath>
+        <m:r>
+          <w:rPr>
+            <w:rFonts w:ascii="Cambria Math" w:eastAsiaTheme="minorEastAsia" w:hAnsi="Cambria Math" w:cs="Times New Roman"/>
+          </w:rPr>
+          <m:t>ExtractMin</m:t>
+        </m:r>
+      </m:oMath>
+      <w:r>
+        <w:rPr>
+          <w:rFonts w:eastAsiaTheme="minorEastAsia" w:cs="Times New Roman"/>
+        </w:rPr>
+        <w:t xml:space="preserve"> </w:t>
+      </w:r>
+      <w:r>
+        <w:rPr>
+          <w:rFonts w:eastAsiaTheme="minorEastAsia" w:cs="Times New Roman"/>
+        </w:rPr>
+        <w:t>substantially. As</w:t>
+      </w:r>
+      <w:r>
+        <w:rPr>
+          <w:rFonts w:eastAsiaTheme="minorEastAsia" w:cs="Times New Roman"/>
+        </w:rPr>
+        <w:t xml:space="preserve"> the number of steps </w:t>
+      </w:r>
+      <w:r>
+        <w:rPr>
+          <w:rFonts w:eastAsiaTheme="minorEastAsia" w:cs="Times New Roman"/>
+        </w:rPr>
+        <w:t xml:space="preserve">of </w:t>
+      </w:r>
+      <m:oMath>
+        <m:r>
+          <w:rPr>
+            <w:rFonts w:ascii="Cambria Math" w:eastAsiaTheme="minorEastAsia" w:hAnsi="Cambria Math" w:cs="Times New Roman"/>
+          </w:rPr>
+          <m:t>ExtractMin</m:t>
+        </m:r>
+      </m:oMath>
+      <w:r>
+        <w:rPr>
+          <w:rFonts w:eastAsiaTheme="minorEastAsia" w:cs="Times New Roman"/>
+        </w:rPr>
         <w:t xml:space="preserve"> is defined as </w:t>
       </w:r>
       <m:oMath>
@@ -374,7 +563,40 @@
         <w:rPr>
           <w:rFonts w:eastAsiaTheme="minorEastAsia" w:cs="Times New Roman"/>
         </w:rPr>
-        <w:t xml:space="preserve">. The more nodes there are, the more children there are per node and the more children will need to be appended and joined during </w:t>
+        <w:t>, the number of steps in the biased test will be much higher.</w:t>
+      </w:r>
+      <w:r>
+        <w:rPr>
+          <w:rFonts w:eastAsiaTheme="minorEastAsia" w:cs="Times New Roman"/>
+        </w:rPr>
+        <w:t xml:space="preserve"> As opposed to the biased test, the random test will consolidate the heap </w:t>
+      </w:r>
+      <w:r>
+        <w:rPr>
+          <w:rFonts w:eastAsiaTheme="minorEastAsia" w:cs="Times New Roman"/>
+        </w:rPr>
+        <w:t>more</w:t>
+      </w:r>
+      <w:r>
+        <w:rPr>
+          <w:rFonts w:eastAsiaTheme="minorEastAsia" w:cs="Times New Roman"/>
+        </w:rPr>
+        <w:t xml:space="preserve"> frequently, making the number of joins small, and hence making the average number of steps also relatively small.</w:t>
+      </w:r>
+    </w:p>
+    <w:p>
+      <w:pPr>
+        <w:spacing w:line="360" w:lineRule="auto"/>
+        <w:ind w:firstLine="720"/>
+        <w:rPr>
+          <w:rFonts w:eastAsiaTheme="minorEastAsia" w:cs="Times New Roman"/>
+        </w:rPr>
+      </w:pPr>
+      <w:r>
+        <w:rPr>
+          <w:rFonts w:eastAsiaTheme="minorEastAsia" w:cs="Times New Roman"/>
+        </w:rPr>
+        <w:t xml:space="preserve">Another feature is that the biased test has a lot more variance in its data points than in the random test. This is simply due to the biased test having much fewer </w:t>
       </w:r>
       <m:oMath>
         <m:r>
@@ -388,69 +610,19 @@
         <w:rPr>
           <w:rFonts w:eastAsiaTheme="minorEastAsia" w:cs="Times New Roman"/>
         </w:rPr>
-        <w:t xml:space="preserve">. </w:t>
-      </w:r>
-      <w:r>
-        <w:rPr>
-          <w:rFonts w:eastAsiaTheme="minorEastAsia" w:cs="Times New Roman"/>
-        </w:rPr>
-        <w:t>Fibonacci heaps have</w:t>
-      </w:r>
-      <w:r>
-        <w:rPr>
-          <w:rFonts w:eastAsiaTheme="minorEastAsia" w:cs="Times New Roman"/>
-        </w:rPr>
-        <w:t xml:space="preserve"> been proven to have</w:t>
-      </w:r>
-      <w:r>
-        <w:rPr>
-          <w:rFonts w:eastAsiaTheme="minorEastAsia" w:cs="Times New Roman"/>
-        </w:rPr>
-        <w:t xml:space="preserve"> an amortized complexity of </w:t>
-      </w:r>
-      <m:oMath>
-        <m:r>
-          <w:rPr>
-            <w:rFonts w:ascii="Cambria Math" w:eastAsiaTheme="minorEastAsia" w:hAnsi="Cambria Math" w:cs="Times New Roman"/>
-          </w:rPr>
-          <w:lastRenderedPageBreak/>
-          <m:t>O(</m:t>
-        </m:r>
-        <m:func>
-          <m:funcPr>
-            <m:ctrlPr>
-              <w:rPr>
-                <w:rFonts w:ascii="Cambria Math" w:eastAsiaTheme="minorEastAsia" w:hAnsi="Cambria Math" w:cs="Times New Roman"/>
-                <w:i/>
-              </w:rPr>
-            </m:ctrlPr>
-          </m:funcPr>
-          <m:fName>
-            <m:r>
-              <m:rPr>
-                <m:sty m:val="p"/>
-              </m:rPr>
-              <w:rPr>
-                <w:rFonts w:ascii="Cambria Math" w:eastAsiaTheme="minorEastAsia" w:hAnsi="Cambria Math" w:cs="Times New Roman"/>
-              </w:rPr>
-              <m:t>log</m:t>
-            </m:r>
-          </m:fName>
-          <m:e>
-            <m:r>
-              <w:rPr>
-                <w:rFonts w:ascii="Cambria Math" w:eastAsiaTheme="minorEastAsia" w:hAnsi="Cambria Math" w:cs="Times New Roman"/>
-              </w:rPr>
-              <m:t>n)</m:t>
-            </m:r>
-          </m:e>
-        </m:func>
-      </m:oMath>
-      <w:r>
-        <w:rPr>
-          <w:rFonts w:eastAsiaTheme="minorEastAsia" w:cs="Times New Roman"/>
-        </w:rPr>
-        <w:t xml:space="preserve"> for </w:t>
+        <w:t xml:space="preserve"> operations, resulting in a sparser number of </w:t>
+      </w:r>
+      <w:r>
+        <w:rPr>
+          <w:rFonts w:eastAsiaTheme="minorEastAsia" w:cs="Times New Roman"/>
+        </w:rPr>
+        <w:t xml:space="preserve">data </w:t>
+      </w:r>
+      <w:r>
+        <w:rPr>
+          <w:rFonts w:eastAsiaTheme="minorEastAsia" w:cs="Times New Roman"/>
+        </w:rPr>
+        <w:t xml:space="preserve">samples. If the number of </w:t>
       </w:r>
       <m:oMath>
         <m:r>
@@ -464,27 +636,88 @@
         <w:rPr>
           <w:rFonts w:eastAsiaTheme="minorEastAsia" w:cs="Times New Roman"/>
         </w:rPr>
-        <w:t xml:space="preserve"> where </w:t>
-      </w:r>
-      <m:oMath>
-        <m:r>
-          <w:rPr>
-            <w:rFonts w:ascii="Cambria Math" w:eastAsiaTheme="minorEastAsia" w:hAnsi="Cambria Math" w:cs="Times New Roman"/>
-          </w:rPr>
-          <m:t>n</m:t>
-        </m:r>
-      </m:oMath>
-      <w:r>
-        <w:rPr>
-          <w:rFonts w:eastAsiaTheme="minorEastAsia" w:cs="Times New Roman"/>
-        </w:rPr>
-        <w:t xml:space="preserve"> is the number of nodes in the heap.</w:t>
-      </w:r>
-      <w:r>
-        <w:rPr>
-          <w:rFonts w:eastAsiaTheme="minorEastAsia" w:cs="Times New Roman"/>
-        </w:rPr>
-        <w:t xml:space="preserve"> The number of children of any given node and the number of joins necessary for consolidation is on average </w:t>
+        <w:t xml:space="preserve"> operations in the biased test matched that of the random test, the biased test curve should be much smoother.</w:t>
+      </w:r>
+    </w:p>
+    <w:p>
+      <w:pPr>
+        <w:spacing w:line="360" w:lineRule="auto"/>
+        <w:ind w:firstLine="720"/>
+        <w:rPr>
+          <w:rFonts w:eastAsiaTheme="minorEastAsia" w:cs="Times New Roman"/>
+        </w:rPr>
+      </w:pPr>
+      <w:r>
+        <w:rPr>
+          <w:rFonts w:eastAsiaTheme="minorEastAsia" w:cs="Times New Roman"/>
+        </w:rPr>
+        <w:t xml:space="preserve">The </w:t>
+      </w:r>
+      <w:r>
+        <w:rPr>
+          <w:rFonts w:eastAsiaTheme="minorEastAsia" w:cs="Times New Roman"/>
+        </w:rPr>
+        <w:t>last</w:t>
+      </w:r>
+      <w:r>
+        <w:rPr>
+          <w:rFonts w:eastAsiaTheme="minorEastAsia" w:cs="Times New Roman"/>
+        </w:rPr>
+        <w:t xml:space="preserve"> feature </w:t>
+      </w:r>
+      <w:r>
+        <w:rPr>
+          <w:rFonts w:eastAsiaTheme="minorEastAsia" w:cs="Times New Roman"/>
+        </w:rPr>
+        <w:t xml:space="preserve">in the graph </w:t>
+      </w:r>
+      <w:r>
+        <w:rPr>
+          <w:rFonts w:eastAsiaTheme="minorEastAsia" w:cs="Times New Roman"/>
+        </w:rPr>
+        <w:t xml:space="preserve">to note </w:t>
+      </w:r>
+      <w:r>
+        <w:rPr>
+          <w:rFonts w:eastAsiaTheme="minorEastAsia" w:cs="Times New Roman"/>
+        </w:rPr>
+        <w:t>is the shape of the curve for the standard Fibonacci heap</w:t>
+      </w:r>
+      <w:r>
+        <w:rPr>
+          <w:rFonts w:eastAsiaTheme="minorEastAsia" w:cs="Times New Roman"/>
+        </w:rPr>
+        <w:t xml:space="preserve"> in the random test</w:t>
+      </w:r>
+      <w:r>
+        <w:rPr>
+          <w:rFonts w:eastAsiaTheme="minorEastAsia" w:cs="Times New Roman"/>
+        </w:rPr>
+        <w:t>, which</w:t>
+      </w:r>
+      <w:r>
+        <w:rPr>
+          <w:rFonts w:eastAsiaTheme="minorEastAsia" w:cs="Times New Roman"/>
+        </w:rPr>
+        <w:t xml:space="preserve"> is approximately logarithmic. </w:t>
+      </w:r>
+      <w:r>
+        <w:rPr>
+          <w:rFonts w:eastAsiaTheme="minorEastAsia" w:cs="Times New Roman"/>
+        </w:rPr>
+        <w:t>Fibonacci heaps have</w:t>
+      </w:r>
+      <w:r>
+        <w:rPr>
+          <w:rFonts w:eastAsiaTheme="minorEastAsia" w:cs="Times New Roman"/>
+        </w:rPr>
+        <w:t xml:space="preserve"> been proven to have</w:t>
+      </w:r>
+      <w:r>
+        <w:rPr>
+          <w:rFonts w:eastAsiaTheme="minorEastAsia" w:cs="Times New Roman"/>
+        </w:rPr>
+        <w:t xml:space="preserve"> an amortized complexity of </w:t>
       </w:r>
       <m:oMath>
         <m:r>
@@ -527,168 +760,89 @@
         <w:rPr>
           <w:rFonts w:eastAsiaTheme="minorEastAsia" w:cs="Times New Roman"/>
         </w:rPr>
+        <w:t xml:space="preserve"> for </w:t>
+      </w:r>
+      <m:oMath>
+        <m:r>
+          <w:rPr>
+            <w:rFonts w:ascii="Cambria Math" w:eastAsiaTheme="minorEastAsia" w:hAnsi="Cambria Math" w:cs="Times New Roman"/>
+          </w:rPr>
+          <m:t>ExtractMin</m:t>
+        </m:r>
+      </m:oMath>
+      <w:r>
+        <w:rPr>
+          <w:rFonts w:eastAsiaTheme="minorEastAsia" w:cs="Times New Roman"/>
+        </w:rPr>
+        <w:t xml:space="preserve"> where </w:t>
+      </w:r>
+      <m:oMath>
+        <m:r>
+          <w:rPr>
+            <w:rFonts w:ascii="Cambria Math" w:eastAsiaTheme="minorEastAsia" w:hAnsi="Cambria Math" w:cs="Times New Roman"/>
+          </w:rPr>
+          <m:t>n</m:t>
+        </m:r>
+      </m:oMath>
+      <w:r>
+        <w:rPr>
+          <w:rFonts w:eastAsiaTheme="minorEastAsia" w:cs="Times New Roman"/>
+        </w:rPr>
+        <w:t xml:space="preserve"> is the number of nodes in the heap.</w:t>
+      </w:r>
+      <w:r>
+        <w:rPr>
+          <w:rFonts w:eastAsiaTheme="minorEastAsia" w:cs="Times New Roman"/>
+        </w:rPr>
+        <w:t xml:space="preserve"> The number of children of any given node and the number of joins necessary for consolidation is on average </w:t>
+      </w:r>
+      <m:oMath>
+        <m:r>
+          <w:rPr>
+            <w:rFonts w:ascii="Cambria Math" w:eastAsiaTheme="minorEastAsia" w:hAnsi="Cambria Math" w:cs="Times New Roman"/>
+          </w:rPr>
+          <m:t>O(</m:t>
+        </m:r>
+        <m:func>
+          <m:funcPr>
+            <m:ctrlPr>
+              <w:rPr>
+                <w:rFonts w:ascii="Cambria Math" w:eastAsiaTheme="minorEastAsia" w:hAnsi="Cambria Math" w:cs="Times New Roman"/>
+                <w:i/>
+              </w:rPr>
+            </m:ctrlPr>
+          </m:funcPr>
+          <m:fName>
+            <m:r>
+              <m:rPr>
+                <m:sty m:val="p"/>
+              </m:rPr>
+              <w:rPr>
+                <w:rFonts w:ascii="Cambria Math" w:eastAsiaTheme="minorEastAsia" w:hAnsi="Cambria Math" w:cs="Times New Roman"/>
+              </w:rPr>
+              <m:t>log</m:t>
+            </m:r>
+          </m:fName>
+          <m:e>
+            <m:r>
+              <w:rPr>
+                <w:rFonts w:ascii="Cambria Math" w:eastAsiaTheme="minorEastAsia" w:hAnsi="Cambria Math" w:cs="Times New Roman"/>
+              </w:rPr>
+              <m:t>n)</m:t>
+            </m:r>
+          </m:e>
+        </m:func>
+      </m:oMath>
+      <w:r>
+        <w:rPr>
+          <w:rFonts w:eastAsiaTheme="minorEastAsia" w:cs="Times New Roman"/>
+        </w:rPr>
         <w:t>, so the logarithmic curve is as expected.</w:t>
       </w:r>
     </w:p>
     <w:p>
       <w:pPr>
         <w:spacing w:line="360" w:lineRule="auto"/>
-        <w:ind w:firstLine="720"/>
-        <w:rPr>
-          <w:rFonts w:cs="Times New Roman"/>
-        </w:rPr>
-      </w:pPr>
-      <w:r>
-        <w:rPr>
-          <w:rFonts w:cs="Times New Roman"/>
-        </w:rPr>
-        <w:t xml:space="preserve">A bit less intuitive is that the naïve implementation </w:t>
-      </w:r>
-      <w:r>
-        <w:rPr>
-          <w:rFonts w:cs="Times New Roman"/>
-        </w:rPr>
-        <w:t xml:space="preserve">has a slightly </w:t>
-      </w:r>
-      <w:r>
-        <w:rPr>
-          <w:rFonts w:cs="Times New Roman"/>
-        </w:rPr>
-        <w:t>lower</w:t>
-      </w:r>
-      <w:r>
-        <w:rPr>
-          <w:rFonts w:cs="Times New Roman"/>
-        </w:rPr>
-        <w:t xml:space="preserve"> number of steps, but </w:t>
-      </w:r>
-      <w:r>
-        <w:rPr>
-          <w:rFonts w:cs="Times New Roman"/>
-        </w:rPr>
-        <w:t>only by a constant amount</w:t>
-      </w:r>
-      <w:r>
-        <w:rPr>
-          <w:rFonts w:cs="Times New Roman"/>
-        </w:rPr>
-        <w:t xml:space="preserve"> (~0.2 steps)</w:t>
-      </w:r>
-      <w:r>
-        <w:rPr>
-          <w:rFonts w:cs="Times New Roman"/>
-        </w:rPr>
-        <w:t>. A naïve heap does not implement the cascading cut, so only one node is appended, and fewer nodes are joined as a result</w:t>
-      </w:r>
-      <w:r>
-        <w:rPr>
-          <w:rFonts w:cs="Times New Roman"/>
-        </w:rPr>
-        <w:t xml:space="preserve"> in the consolidation procedure</w:t>
-      </w:r>
-      <w:r>
-        <w:rPr>
-          <w:rFonts w:cs="Times New Roman"/>
-        </w:rPr>
-        <w:t xml:space="preserve">. </w:t>
-      </w:r>
-      <w:r>
-        <w:rPr>
-          <w:rFonts w:cs="Times New Roman"/>
-        </w:rPr>
-        <w:t>There is the issue that a node may accumulate a lot of children</w:t>
-      </w:r>
-      <w:r>
-        <w:rPr>
-          <w:rFonts w:cs="Times New Roman"/>
-        </w:rPr>
-        <w:t xml:space="preserve"> (further increasing the number of steps)</w:t>
-      </w:r>
-      <w:r>
-        <w:rPr>
-          <w:rFonts w:cs="Times New Roman"/>
-        </w:rPr>
-        <w:t>, but this is offset by the fact that operations are random</w:t>
-      </w:r>
-      <w:r>
-        <w:rPr>
-          <w:rFonts w:cs="Times New Roman"/>
-        </w:rPr>
-        <w:t xml:space="preserve"> so that </w:t>
-      </w:r>
-      <m:oMath>
-        <m:r>
-          <w:rPr>
-            <w:rFonts w:ascii="Cambria Math" w:hAnsi="Cambria Math" w:cs="Times New Roman"/>
-          </w:rPr>
-          <m:t>ExtractMin</m:t>
-        </m:r>
-      </m:oMath>
-      <w:r>
-        <w:rPr>
-          <w:rFonts w:eastAsiaTheme="minorEastAsia" w:cs="Times New Roman"/>
-        </w:rPr>
-        <w:t xml:space="preserve"> happen</w:t>
-      </w:r>
-      <w:r>
-        <w:rPr>
-          <w:rFonts w:eastAsiaTheme="minorEastAsia" w:cs="Times New Roman"/>
-        </w:rPr>
-        <w:t>s</w:t>
-      </w:r>
-      <w:r>
-        <w:rPr>
-          <w:rFonts w:eastAsiaTheme="minorEastAsia" w:cs="Times New Roman"/>
-        </w:rPr>
-        <w:t xml:space="preserve"> on average</w:t>
-      </w:r>
-      <w:r>
-        <w:rPr>
-          <w:rFonts w:eastAsiaTheme="minorEastAsia" w:cs="Times New Roman"/>
-        </w:rPr>
-        <w:t xml:space="preserve"> </w:t>
-      </w:r>
-      <w:r>
-        <w:rPr>
-          <w:rFonts w:eastAsiaTheme="minorEastAsia" w:cs="Times New Roman"/>
-        </w:rPr>
-        <w:t>every third operation</w:t>
-      </w:r>
-      <w:r>
-        <w:rPr>
-          <w:rFonts w:eastAsiaTheme="minorEastAsia" w:cs="Times New Roman"/>
-        </w:rPr>
-        <w:t>, and so</w:t>
-      </w:r>
-      <w:r>
-        <w:rPr>
-          <w:rFonts w:cs="Times New Roman"/>
-        </w:rPr>
-        <w:t xml:space="preserve"> </w:t>
-      </w:r>
-      <w:r>
-        <w:rPr>
-          <w:rFonts w:cs="Times New Roman"/>
-        </w:rPr>
-        <w:t xml:space="preserve">worst-case </w:t>
-      </w:r>
-      <w:r>
-        <w:rPr>
-          <w:rFonts w:cs="Times New Roman"/>
-        </w:rPr>
-        <w:t>trees are not common</w:t>
-      </w:r>
-      <w:r>
-        <w:rPr>
-          <w:rFonts w:cs="Times New Roman"/>
-        </w:rPr>
-        <w:t>.</w:t>
-      </w:r>
-    </w:p>
-    <w:p>
-      <w:pPr>
-        <w:spacing w:line="360" w:lineRule="auto"/>
-        <w:ind w:firstLine="720"/>
         <w:rPr>
           <w:rFonts w:cs="Times New Roman"/>
         </w:rPr>
@@ -712,7 +866,7 @@
           <w:rFonts w:cs="Times New Roman"/>
           <w:b/>
         </w:rPr>
-        <w:t>Biased Test</w:t>
+        <w:t>Special Test</w:t>
       </w:r>
     </w:p>
     <w:p>
@@ -734,39 +888,55 @@
         <w:rPr>
           <w:rFonts w:cs="Times New Roman"/>
         </w:rPr>
-        <w:t>biased</w:t>
-      </w:r>
-      <w:r>
-        <w:rPr>
-          <w:rFonts w:cs="Times New Roman"/>
-        </w:rPr>
-        <w:t xml:space="preserve"> test intersperses </w:t>
-      </w:r>
-      <w:r>
-        <w:rPr>
-          <w:rFonts w:cs="Times New Roman"/>
-        </w:rPr>
-        <w:t xml:space="preserve">operations </w:t>
-      </w:r>
-      <w:r>
-        <w:rPr>
-          <w:rFonts w:cs="Times New Roman"/>
-        </w:rPr>
-        <w:t xml:space="preserve">like the random test, but uses much fewer </w:t>
-      </w:r>
-      <m:oMath>
-        <m:r>
-          <w:rPr>
-            <w:rFonts w:ascii="Cambria Math" w:eastAsiaTheme="minorEastAsia" w:hAnsi="Cambria Math" w:cs="Times New Roman"/>
-          </w:rPr>
-          <m:t>ExtractMin</m:t>
-        </m:r>
-      </m:oMath>
-      <w:r>
-        <w:rPr>
-          <w:rFonts w:eastAsiaTheme="minorEastAsia" w:cs="Times New Roman"/>
-        </w:rPr>
-        <w:t xml:space="preserve"> operations.</w:t>
+        <w:t>special</w:t>
+      </w:r>
+      <w:r>
+        <w:rPr>
+          <w:rFonts w:cs="Times New Roman"/>
+        </w:rPr>
+        <w:t xml:space="preserve"> test </w:t>
+      </w:r>
+      <w:r>
+        <w:rPr>
+          <w:rFonts w:cs="Times New Roman"/>
+        </w:rPr>
+        <w:t>creates a worst-case scenario for the naïve heap by constructing a star, where a node</w:t>
+      </w:r>
+      <w:r>
+        <w:rPr>
+          <w:rFonts w:cs="Times New Roman"/>
+        </w:rPr>
+        <w:t xml:space="preserve"> has a depth of 1 but contains </w:t>
+      </w:r>
+      <w:r>
+        <w:rPr>
+          <w:rFonts w:cs="Times New Roman"/>
+        </w:rPr>
+        <w:t>many</w:t>
+      </w:r>
+      <w:r>
+        <w:rPr>
+          <w:rFonts w:cs="Times New Roman"/>
+        </w:rPr>
+        <w:t xml:space="preserve"> childre</w:t>
+      </w:r>
+      <w:r>
+        <w:rPr>
+          <w:rFonts w:cs="Times New Roman"/>
+        </w:rPr>
+        <w:t>n</w:t>
+      </w:r>
+      <w:r>
+        <w:rPr>
+          <w:rFonts w:cs="Times New Roman"/>
+        </w:rPr>
+        <w:t>.</w:t>
+      </w:r>
+      <w:r>
+        <w:rPr>
+          <w:rFonts w:cs="Times New Roman"/>
+        </w:rPr>
+        <w:t xml:space="preserve"> Stars are constructed by recursively joining smaller stars.</w:t>
       </w:r>
     </w:p>
     <w:p>
@@ -784,7 +954,8 @@
           <w:rFonts w:cs="Times New Roman"/>
           <w:b/>
         </w:rPr>
-        <w:t>Figure 2: Biased Test</w:t>
+        <w:lastRenderedPageBreak/>
+        <w:t>Figure 3: Special Test</w:t>
       </w:r>
     </w:p>
     <w:p>
@@ -793,7 +964,6 @@
         <w:jc w:val="center"/>
         <w:rPr>
           <w:rFonts w:cs="Times New Roman"/>
-          <w:b/>
         </w:rPr>
       </w:pPr>
       <w:r>
@@ -801,13 +971,13 @@
           <w:noProof/>
         </w:rPr>
         <w:drawing>
-          <wp:inline distT="0" distB="0" distL="0" distR="0" wp14:anchorId="5AE299E5" wp14:editId="4236CF9E">
-            <wp:extent cx="5886450" cy="2743200"/>
-            <wp:effectExtent l="0" t="0" r="0" b="0"/>
-            <wp:docPr id="4" name="Chart 4">
+          <wp:inline distT="0" distB="0" distL="0" distR="0" wp14:anchorId="50583FB3" wp14:editId="6490A704">
+            <wp:extent cx="5915025" cy="3419475"/>
+            <wp:effectExtent l="0" t="0" r="9525" b="9525"/>
+            <wp:docPr id="2" name="Chart 2">
               <a:extLst xmlns:a="http://schemas.openxmlformats.org/drawingml/2006/main">
                 <a:ext uri="{FF2B5EF4-FFF2-40B4-BE49-F238E27FC236}">
-                  <a16:creationId xmlns:a16="http://schemas.microsoft.com/office/drawing/2014/main" id="{2F844F28-CFB0-4BB0-A3FF-73D339BE6621}"/>
+                  <a16:creationId xmlns:a16="http://schemas.microsoft.com/office/drawing/2014/main" id="{2B715B61-8918-4E2A-975C-F92391BD04A6}"/>
                 </a:ext>
               </a:extLst>
             </wp:docPr>
@@ -828,10 +998,17 @@
           <w:rFonts w:cs="Times New Roman"/>
         </w:rPr>
       </w:pPr>
-      <w:r>
-        <w:rPr>
-          <w:rFonts w:cs="Times New Roman"/>
-          <w:b/>
+    </w:p>
+    <w:p>
+      <w:pPr>
+        <w:spacing w:line="360" w:lineRule="auto"/>
+        <w:rPr>
+          <w:rFonts w:eastAsiaTheme="minorEastAsia" w:cs="Times New Roman"/>
+        </w:rPr>
+      </w:pPr>
+      <w:r>
+        <w:rPr>
+          <w:rFonts w:cs="Times New Roman"/>
         </w:rPr>
         <w:tab/>
       </w:r>
@@ -839,481 +1016,49 @@
         <w:rPr>
           <w:rFonts w:cs="Times New Roman"/>
         </w:rPr>
-        <w:t>The biased test shows that the average number of steps</w:t>
-      </w:r>
-      <w:r>
-        <w:rPr>
-          <w:rFonts w:cs="Times New Roman"/>
-        </w:rPr>
-        <w:t xml:space="preserve"> in both</w:t>
-      </w:r>
-      <w:r>
-        <w:rPr>
-          <w:rFonts w:cs="Times New Roman"/>
-        </w:rPr>
-        <w:t xml:space="preserve"> the</w:t>
-      </w:r>
-      <w:r>
-        <w:rPr>
-          <w:rFonts w:cs="Times New Roman"/>
-        </w:rPr>
-        <w:t xml:space="preserve"> </w:t>
-      </w:r>
-      <w:r>
-        <w:rPr>
-          <w:rFonts w:cs="Times New Roman"/>
-        </w:rPr>
-        <w:t>naïve and standard heaps</w:t>
-      </w:r>
-      <w:r>
-        <w:rPr>
-          <w:rFonts w:cs="Times New Roman"/>
-        </w:rPr>
-        <w:t xml:space="preserve"> has increased</w:t>
-      </w:r>
-      <w:r>
-        <w:rPr>
-          <w:rFonts w:cs="Times New Roman"/>
-        </w:rPr>
-        <w:t xml:space="preserve"> from ~6.0 to ~</w:t>
-      </w:r>
-      <w:r>
-        <w:rPr>
-          <w:rFonts w:cs="Times New Roman"/>
-        </w:rPr>
-        <w:t xml:space="preserve">9.5. This </w:t>
-      </w:r>
-      <w:r>
-        <w:rPr>
-          <w:rFonts w:cs="Times New Roman"/>
-        </w:rPr>
-        <w:t xml:space="preserve">test issues a lot of </w:t>
+        <w:t xml:space="preserve">Asymptotically, the naïve heap tends to </w:t>
       </w:r>
       <m:oMath>
         <m:r>
           <w:rPr>
             <w:rFonts w:ascii="Cambria Math" w:hAnsi="Cambria Math" w:cs="Times New Roman"/>
           </w:rPr>
-          <m:t>Insert</m:t>
+          <m:t>O(</m:t>
         </m:r>
-      </m:oMath>
-      <w:r>
-        <w:rPr>
-          <w:rFonts w:eastAsiaTheme="minorEastAsia" w:cs="Times New Roman"/>
-        </w:rPr>
-        <w:t xml:space="preserve"> and </w:t>
-      </w:r>
-      <m:oMath>
-        <m:r>
-          <w:rPr>
-            <w:rFonts w:ascii="Cambria Math" w:eastAsiaTheme="minorEastAsia" w:hAnsi="Cambria Math" w:cs="Times New Roman"/>
-          </w:rPr>
-          <m:t>DecreaseKey</m:t>
-        </m:r>
-      </m:oMath>
-      <w:r>
-        <w:rPr>
-          <w:rFonts w:eastAsiaTheme="minorEastAsia" w:cs="Times New Roman"/>
-        </w:rPr>
-        <w:t xml:space="preserve"> commands, so naturally the list of nodes at the root will grow much larger before </w:t>
-      </w:r>
-      <m:oMath>
-        <m:r>
-          <w:rPr>
-            <w:rFonts w:ascii="Cambria Math" w:eastAsiaTheme="minorEastAsia" w:hAnsi="Cambria Math" w:cs="Times New Roman"/>
-          </w:rPr>
-          <m:t>ExtractMin</m:t>
-        </m:r>
-      </m:oMath>
-      <w:r>
-        <w:rPr>
-          <w:rFonts w:eastAsiaTheme="minorEastAsia" w:cs="Times New Roman"/>
-        </w:rPr>
-        <w:t xml:space="preserve"> consolidates them. This further increases the average number of children appended and nodes joined in consolidation.</w:t>
-      </w:r>
-    </w:p>
-    <w:p>
-      <w:pPr>
-        <w:spacing w:line="360" w:lineRule="auto"/>
-        <w:ind w:firstLine="720"/>
-        <w:rPr>
-          <w:rFonts w:eastAsiaTheme="minorEastAsia" w:cs="Times New Roman"/>
-        </w:rPr>
-      </w:pPr>
-      <w:r>
-        <w:rPr>
-          <w:rFonts w:cs="Times New Roman"/>
-        </w:rPr>
-        <w:lastRenderedPageBreak/>
-        <w:t xml:space="preserve">As in the previous graph the curves are approximately logarithmic, but here contain a lot more noise. </w:t>
-      </w:r>
-      <w:r>
-        <w:rPr>
-          <w:rFonts w:cs="Times New Roman"/>
-        </w:rPr>
-        <w:t>Due to the nature of the biased test, the</w:t>
-      </w:r>
-      <w:r>
-        <w:rPr>
-          <w:rFonts w:cs="Times New Roman"/>
-        </w:rPr>
-        <w:t xml:space="preserve"> number of children appended is much smaller than the number of nodes joined, as there will be many 0-degree children from the </w:t>
-      </w:r>
-      <m:oMath>
+        <m:func>
+          <m:funcPr>
+            <m:ctrlPr>
+              <w:rPr>
+                <w:rFonts w:ascii="Cambria Math" w:hAnsi="Cambria Math" w:cs="Times New Roman"/>
+                <w:i/>
+              </w:rPr>
+            </m:ctrlPr>
+          </m:funcPr>
+          <m:fName>
+            <m:r>
+              <m:rPr>
+                <m:sty m:val="p"/>
+              </m:rPr>
+              <w:rPr>
+                <w:rFonts w:ascii="Cambria Math" w:hAnsi="Cambria Math" w:cs="Times New Roman"/>
+              </w:rPr>
+              <m:t>log</m:t>
+            </m:r>
+          </m:fName>
+          <m:e>
+            <m:r>
+              <w:rPr>
+                <w:rFonts w:ascii="Cambria Math" w:hAnsi="Cambria Math" w:cs="Times New Roman"/>
+              </w:rPr>
+              <m:t>n</m:t>
+            </m:r>
+          </m:e>
+        </m:func>
         <m:r>
           <w:rPr>
             <w:rFonts w:ascii="Cambria Math" w:hAnsi="Cambria Math" w:cs="Times New Roman"/>
           </w:rPr>
-          <m:t>Insert</m:t>
-        </m:r>
-      </m:oMath>
-      <w:r>
-        <w:rPr>
-          <w:rFonts w:eastAsiaTheme="minorEastAsia" w:cs="Times New Roman"/>
-        </w:rPr>
-        <w:t xml:space="preserve"> operations before an </w:t>
-      </w:r>
-      <m:oMath>
-        <m:r>
-          <w:rPr>
-            <w:rFonts w:ascii="Cambria Math" w:eastAsiaTheme="minorEastAsia" w:hAnsi="Cambria Math" w:cs="Times New Roman"/>
-          </w:rPr>
-          <m:t>ExtractMin</m:t>
-        </m:r>
-      </m:oMath>
-      <w:r>
-        <w:rPr>
-          <w:rFonts w:eastAsiaTheme="minorEastAsia" w:cs="Times New Roman"/>
-        </w:rPr>
-        <w:t xml:space="preserve"> operation</w:t>
-      </w:r>
-      <w:r>
-        <w:rPr>
-          <w:rFonts w:eastAsiaTheme="minorEastAsia" w:cs="Times New Roman"/>
-        </w:rPr>
-        <w:t xml:space="preserve"> (likewise small degree children from </w:t>
-      </w:r>
-      <m:oMath>
-        <m:r>
-          <w:rPr>
-            <w:rFonts w:ascii="Cambria Math" w:eastAsiaTheme="minorEastAsia" w:hAnsi="Cambria Math" w:cs="Times New Roman"/>
-          </w:rPr>
-          <m:t>DecreaseKey</m:t>
-        </m:r>
-      </m:oMath>
-      <w:r>
-        <w:rPr>
-          <w:rFonts w:eastAsiaTheme="minorEastAsia" w:cs="Times New Roman"/>
-        </w:rPr>
-        <w:t xml:space="preserve"> after a cut)</w:t>
-      </w:r>
-      <w:r>
-        <w:rPr>
-          <w:rFonts w:eastAsiaTheme="minorEastAsia" w:cs="Times New Roman"/>
-        </w:rPr>
-        <w:t>.</w:t>
-      </w:r>
-      <w:r>
-        <w:rPr>
-          <w:rFonts w:eastAsiaTheme="minorEastAsia" w:cs="Times New Roman"/>
-        </w:rPr>
-        <w:t xml:space="preserve"> </w:t>
-      </w:r>
-      <w:r>
-        <w:rPr>
-          <w:rFonts w:eastAsiaTheme="minorEastAsia" w:cs="Times New Roman"/>
-        </w:rPr>
-        <w:t>This explains why the cascading cut doesn’t affect the number of steps between naïve and standard implementations except by a</w:t>
-      </w:r>
-      <w:r>
-        <w:rPr>
-          <w:rFonts w:eastAsiaTheme="minorEastAsia" w:cs="Times New Roman"/>
-        </w:rPr>
-        <w:t xml:space="preserve"> small</w:t>
-      </w:r>
-      <w:r>
-        <w:rPr>
-          <w:rFonts w:eastAsiaTheme="minorEastAsia" w:cs="Times New Roman"/>
-        </w:rPr>
-        <w:t xml:space="preserve"> constant amount.</w:t>
-      </w:r>
-      <w:r>
-        <w:rPr>
-          <w:rFonts w:cs="Times New Roman"/>
-        </w:rPr>
-        <w:t xml:space="preserve"> </w:t>
-      </w:r>
-      <w:r>
-        <w:rPr>
-          <w:rFonts w:eastAsiaTheme="minorEastAsia" w:cs="Times New Roman"/>
-        </w:rPr>
-        <w:t xml:space="preserve">The number of these </w:t>
-      </w:r>
-      <w:r>
-        <w:rPr>
-          <w:rFonts w:eastAsiaTheme="minorEastAsia" w:cs="Times New Roman"/>
-        </w:rPr>
-        <w:t>0-degree children</w:t>
-      </w:r>
-      <w:r>
-        <w:rPr>
-          <w:rFonts w:eastAsiaTheme="minorEastAsia" w:cs="Times New Roman"/>
-        </w:rPr>
-        <w:t xml:space="preserve"> will affect how many </w:t>
-      </w:r>
-      <w:r>
-        <w:rPr>
-          <w:rFonts w:eastAsiaTheme="minorEastAsia" w:cs="Times New Roman"/>
-        </w:rPr>
-        <w:t>joins</w:t>
-      </w:r>
-      <w:r>
-        <w:rPr>
-          <w:rFonts w:eastAsiaTheme="minorEastAsia" w:cs="Times New Roman"/>
-        </w:rPr>
-        <w:t xml:space="preserve"> are necessary, but this </w:t>
-      </w:r>
-      <w:r>
-        <w:rPr>
-          <w:rFonts w:eastAsiaTheme="minorEastAsia" w:cs="Times New Roman"/>
-        </w:rPr>
-        <w:t>has a 50% chance of occurring</w:t>
-      </w:r>
-      <w:r>
-        <w:rPr>
-          <w:rFonts w:eastAsiaTheme="minorEastAsia" w:cs="Times New Roman"/>
-        </w:rPr>
-        <w:t xml:space="preserve"> </w:t>
-      </w:r>
-      <w:r>
-        <w:rPr>
-          <w:rFonts w:eastAsiaTheme="minorEastAsia" w:cs="Times New Roman"/>
-        </w:rPr>
-        <w:t>for every operation</w:t>
-      </w:r>
-      <w:r>
-        <w:rPr>
-          <w:rFonts w:eastAsiaTheme="minorEastAsia" w:cs="Times New Roman"/>
-        </w:rPr>
-        <w:t xml:space="preserve"> between </w:t>
-      </w:r>
-      <m:oMath>
-        <m:r>
-          <w:rPr>
-            <w:rFonts w:ascii="Cambria Math" w:eastAsiaTheme="minorEastAsia" w:hAnsi="Cambria Math" w:cs="Times New Roman"/>
-          </w:rPr>
-          <m:t>ExtractMin</m:t>
-        </m:r>
-      </m:oMath>
-      <w:r>
-        <w:rPr>
-          <w:rFonts w:eastAsiaTheme="minorEastAsia" w:cs="Times New Roman"/>
-        </w:rPr>
-        <w:t xml:space="preserve"> operations</w:t>
-      </w:r>
-      <w:r>
-        <w:rPr>
-          <w:rFonts w:eastAsiaTheme="minorEastAsia" w:cs="Times New Roman"/>
-        </w:rPr>
-        <w:t>, thus</w:t>
-      </w:r>
-      <w:r>
-        <w:rPr>
-          <w:rFonts w:eastAsiaTheme="minorEastAsia" w:cs="Times New Roman"/>
-        </w:rPr>
-        <w:t xml:space="preserve"> causing the plot to fluctuate.</w:t>
-      </w:r>
-      <w:r>
-        <w:rPr>
-          <w:rFonts w:eastAsiaTheme="minorEastAsia" w:cs="Times New Roman"/>
-        </w:rPr>
-        <w:t xml:space="preserve"> </w:t>
-      </w:r>
-      <w:r>
-        <w:rPr>
-          <w:rFonts w:eastAsiaTheme="minorEastAsia" w:cs="Times New Roman"/>
-        </w:rPr>
-        <w:t xml:space="preserve">In addition, the </w:t>
-      </w:r>
-      <w:r>
-        <w:rPr>
-          <w:rFonts w:eastAsiaTheme="minorEastAsia" w:cs="Times New Roman"/>
-        </w:rPr>
-        <w:t>structure of the heap will depend heavily on which keys are decreased on which nodes, which in the biased test are random.</w:t>
-      </w:r>
-      <w:bookmarkStart w:id="0" w:name="_GoBack"/>
-      <w:bookmarkEnd w:id="0"/>
-    </w:p>
-    <w:p>
-      <w:pPr>
-        <w:spacing w:line="360" w:lineRule="auto"/>
-        <w:ind w:firstLine="720"/>
-        <w:rPr>
-          <w:rFonts w:cs="Times New Roman"/>
-        </w:rPr>
-      </w:pPr>
-    </w:p>
-    <w:p>
-      <w:pPr>
-        <w:pStyle w:val="ListParagraph"/>
-        <w:numPr>
-          <w:ilvl w:val="0"/>
-          <w:numId w:val="1"/>
-        </w:numPr>
-        <w:spacing w:line="360" w:lineRule="auto"/>
-        <w:rPr>
-          <w:rFonts w:cs="Times New Roman"/>
-          <w:b/>
-        </w:rPr>
-      </w:pPr>
-      <w:r>
-        <w:rPr>
-          <w:rFonts w:cs="Times New Roman"/>
-          <w:b/>
-        </w:rPr>
-        <w:t>Special Test</w:t>
-      </w:r>
-    </w:p>
-    <w:p>
-      <w:pPr>
-        <w:spacing w:line="360" w:lineRule="auto"/>
-        <w:ind w:firstLine="720"/>
-        <w:rPr>
-          <w:rFonts w:cs="Times New Roman"/>
-          <w:b/>
-        </w:rPr>
-      </w:pPr>
-      <w:r>
-        <w:rPr>
-          <w:rFonts w:cs="Times New Roman"/>
-        </w:rPr>
-        <w:t xml:space="preserve">The </w:t>
-      </w:r>
-      <w:r>
-        <w:rPr>
-          <w:rFonts w:cs="Times New Roman"/>
-        </w:rPr>
-        <w:t>special</w:t>
-      </w:r>
-      <w:r>
-        <w:rPr>
-          <w:rFonts w:cs="Times New Roman"/>
-        </w:rPr>
-        <w:t xml:space="preserve"> test </w:t>
-      </w:r>
-      <w:r>
-        <w:rPr>
-          <w:rFonts w:cs="Times New Roman"/>
-        </w:rPr>
-        <w:t>creates a worst-case scenario for the naïve heap by constructing a star, where a node</w:t>
-      </w:r>
-      <w:r>
-        <w:rPr>
-          <w:rFonts w:cs="Times New Roman"/>
-        </w:rPr>
-        <w:t xml:space="preserve"> has a depth of 1 but contains </w:t>
-      </w:r>
-      <w:r>
-        <w:rPr>
-          <w:rFonts w:cs="Times New Roman"/>
-        </w:rPr>
-        <w:t>many</w:t>
-      </w:r>
-      <w:r>
-        <w:rPr>
-          <w:rFonts w:cs="Times New Roman"/>
-        </w:rPr>
-        <w:t xml:space="preserve"> childre</w:t>
-      </w:r>
-      <w:r>
-        <w:rPr>
-          <w:rFonts w:cs="Times New Roman"/>
-        </w:rPr>
-        <w:t>n</w:t>
-      </w:r>
-      <w:r>
-        <w:rPr>
-          <w:rFonts w:cs="Times New Roman"/>
-        </w:rPr>
-        <w:t>.</w:t>
-      </w:r>
-    </w:p>
-    <w:p>
-      <w:pPr>
-        <w:keepNext/>
-        <w:spacing w:line="360" w:lineRule="auto"/>
-        <w:jc w:val="center"/>
-        <w:rPr>
-          <w:rFonts w:cs="Times New Roman"/>
-          <w:b/>
-        </w:rPr>
-      </w:pPr>
-      <w:r>
-        <w:rPr>
-          <w:rFonts w:cs="Times New Roman"/>
-          <w:b/>
-        </w:rPr>
-        <w:t>Figure 3: Special Test</w:t>
-      </w:r>
-    </w:p>
-    <w:p>
-      <w:pPr>
-        <w:spacing w:line="360" w:lineRule="auto"/>
-        <w:jc w:val="center"/>
-        <w:rPr>
-          <w:rFonts w:cs="Times New Roman"/>
-        </w:rPr>
-      </w:pPr>
-      <w:r>
-        <w:rPr>
-          <w:noProof/>
-        </w:rPr>
-        <w:drawing>
-          <wp:inline distT="0" distB="0" distL="0" distR="0" wp14:anchorId="1D239892" wp14:editId="79A0E098">
-            <wp:extent cx="5943600" cy="2743200"/>
-            <wp:effectExtent l="0" t="0" r="0" b="0"/>
-            <wp:docPr id="8" name="Chart 8">
-              <a:extLst xmlns:a="http://schemas.openxmlformats.org/drawingml/2006/main">
-                <a:ext uri="{FF2B5EF4-FFF2-40B4-BE49-F238E27FC236}">
-                  <a16:creationId xmlns:a16="http://schemas.microsoft.com/office/drawing/2014/main" id="{2B715B61-8918-4E2A-975C-F92391BD04A6}"/>
-                </a:ext>
-              </a:extLst>
-            </wp:docPr>
-            <wp:cNvGraphicFramePr/>
-            <a:graphic xmlns:a="http://schemas.openxmlformats.org/drawingml/2006/main">
-              <a:graphicData uri="http://schemas.openxmlformats.org/drawingml/2006/chart">
-                <c:chart xmlns:c="http://schemas.openxmlformats.org/drawingml/2006/chart" xmlns:r="http://schemas.openxmlformats.org/officeDocument/2006/relationships" r:id="rId9"/>
-              </a:graphicData>
-            </a:graphic>
-          </wp:inline>
-        </w:drawing>
-      </w:r>
-    </w:p>
-    <w:p>
-      <w:pPr>
-        <w:spacing w:line="360" w:lineRule="auto"/>
-        <w:rPr>
-          <w:rFonts w:eastAsiaTheme="minorEastAsia" w:cs="Times New Roman"/>
-        </w:rPr>
-      </w:pPr>
-      <w:r>
-        <w:rPr>
-          <w:rFonts w:cs="Times New Roman"/>
-        </w:rPr>
-        <w:tab/>
-      </w:r>
-      <w:r>
-        <w:rPr>
-          <w:rFonts w:cs="Times New Roman"/>
-        </w:rPr>
-        <w:t xml:space="preserve">Asymptotically, the naïve heap tends to </w:t>
-      </w:r>
-      <m:oMath>
-        <m:r>
-          <w:rPr>
-            <w:rFonts w:ascii="Cambria Math" w:hAnsi="Cambria Math" w:cs="Times New Roman"/>
-          </w:rPr>
-          <m:t>O(n)</m:t>
+          <m:t>)</m:t>
         </m:r>
       </m:oMath>
       <w:r>
@@ -1351,12 +1096,35 @@
             </m:ctrlPr>
           </m:dPr>
           <m:e>
-            <m:r>
-              <w:rPr>
-                <w:rFonts w:ascii="Cambria Math" w:eastAsiaTheme="minorEastAsia" w:hAnsi="Cambria Math" w:cs="Times New Roman"/>
-              </w:rPr>
-              <m:t>n</m:t>
-            </m:r>
+            <m:func>
+              <m:funcPr>
+                <m:ctrlPr>
+                  <w:rPr>
+                    <w:rFonts w:ascii="Cambria Math" w:eastAsiaTheme="minorEastAsia" w:hAnsi="Cambria Math" w:cs="Times New Roman"/>
+                    <w:i/>
+                  </w:rPr>
+                </m:ctrlPr>
+              </m:funcPr>
+              <m:fName>
+                <m:r>
+                  <m:rPr>
+                    <m:sty m:val="p"/>
+                  </m:rPr>
+                  <w:rPr>
+                    <w:rFonts w:ascii="Cambria Math" w:eastAsiaTheme="minorEastAsia" w:hAnsi="Cambria Math" w:cs="Times New Roman"/>
+                  </w:rPr>
+                  <m:t>log</m:t>
+                </m:r>
+              </m:fName>
+              <m:e>
+                <m:r>
+                  <w:rPr>
+                    <w:rFonts w:ascii="Cambria Math" w:eastAsiaTheme="minorEastAsia" w:hAnsi="Cambria Math" w:cs="Times New Roman"/>
+                  </w:rPr>
+                  <m:t>n</m:t>
+                </m:r>
+              </m:e>
+            </m:func>
           </m:e>
         </m:d>
       </m:oMath>
@@ -1370,7 +1138,19 @@
         <w:rPr>
           <w:rFonts w:eastAsiaTheme="minorEastAsia" w:cs="Times New Roman"/>
         </w:rPr>
-        <w:t xml:space="preserve">children. Upon calling </w:t>
+        <w:t>children</w:t>
+      </w:r>
+      <w:r>
+        <w:rPr>
+          <w:rFonts w:eastAsiaTheme="minorEastAsia" w:cs="Times New Roman"/>
+        </w:rPr>
+        <w:t xml:space="preserve"> (a star)</w:t>
+      </w:r>
+      <w:r>
+        <w:rPr>
+          <w:rFonts w:eastAsiaTheme="minorEastAsia" w:cs="Times New Roman"/>
+        </w:rPr>
+        <w:t xml:space="preserve">. Upon calling </w:t>
       </w:r>
       <m:oMath>
         <m:r>
@@ -1409,12 +1189,35 @@
             </m:ctrlPr>
           </m:dPr>
           <m:e>
-            <m:r>
-              <w:rPr>
-                <w:rFonts w:ascii="Cambria Math" w:eastAsiaTheme="minorEastAsia" w:hAnsi="Cambria Math" w:cs="Times New Roman"/>
-              </w:rPr>
-              <m:t>n</m:t>
-            </m:r>
+            <m:func>
+              <m:funcPr>
+                <m:ctrlPr>
+                  <w:rPr>
+                    <w:rFonts w:ascii="Cambria Math" w:eastAsiaTheme="minorEastAsia" w:hAnsi="Cambria Math" w:cs="Times New Roman"/>
+                    <w:i/>
+                  </w:rPr>
+                </m:ctrlPr>
+              </m:funcPr>
+              <m:fName>
+                <m:r>
+                  <m:rPr>
+                    <m:sty m:val="p"/>
+                  </m:rPr>
+                  <w:rPr>
+                    <w:rFonts w:ascii="Cambria Math" w:eastAsiaTheme="minorEastAsia" w:hAnsi="Cambria Math" w:cs="Times New Roman"/>
+                  </w:rPr>
+                  <m:t>log</m:t>
+                </m:r>
+              </m:fName>
+              <m:e>
+                <m:r>
+                  <w:rPr>
+                    <w:rFonts w:ascii="Cambria Math" w:eastAsiaTheme="minorEastAsia" w:hAnsi="Cambria Math" w:cs="Times New Roman"/>
+                  </w:rPr>
+                  <m:t>n</m:t>
+                </m:r>
+              </m:e>
+            </m:func>
           </m:e>
         </m:d>
       </m:oMath>
@@ -1422,27 +1225,39 @@
         <w:rPr>
           <w:rFonts w:eastAsiaTheme="minorEastAsia" w:cs="Times New Roman"/>
         </w:rPr>
-        <w:t xml:space="preserve"> nodes appended and </w:t>
-      </w:r>
-      <m:oMath>
-        <m:r>
-          <w:rPr>
-            <w:rFonts w:ascii="Cambria Math" w:eastAsiaTheme="minorEastAsia" w:hAnsi="Cambria Math" w:cs="Times New Roman"/>
-          </w:rPr>
-          <m:t>O(n)</m:t>
-        </m:r>
-      </m:oMath>
-      <w:r>
-        <w:rPr>
-          <w:rFonts w:eastAsiaTheme="minorEastAsia" w:cs="Times New Roman"/>
-        </w:rPr>
-        <w:t xml:space="preserve"> joins</w:t>
+        <w:t xml:space="preserve"> nodes </w:t>
+      </w:r>
+      <w:proofErr w:type="gramStart"/>
+      <w:r>
+        <w:rPr>
+          <w:rFonts w:eastAsiaTheme="minorEastAsia" w:cs="Times New Roman"/>
+        </w:rPr>
+        <w:t>appended</w:t>
+      </w:r>
+      <w:proofErr w:type="gramEnd"/>
+      <w:r>
+        <w:rPr>
+          <w:rFonts w:eastAsiaTheme="minorEastAsia" w:cs="Times New Roman"/>
+        </w:rPr>
+        <w:t xml:space="preserve"> and </w:t>
+      </w:r>
+      <w:r>
+        <w:rPr>
+          <w:rFonts w:eastAsiaTheme="minorEastAsia" w:cs="Times New Roman"/>
+        </w:rPr>
+        <w:t>all these nodes will be joined together</w:t>
       </w:r>
       <w:r>
         <w:rPr>
           <w:rFonts w:eastAsiaTheme="minorEastAsia" w:cs="Times New Roman"/>
         </w:rPr>
         <w:t>.</w:t>
+      </w:r>
+      <w:r>
+        <w:rPr>
+          <w:rFonts w:eastAsiaTheme="minorEastAsia" w:cs="Times New Roman"/>
+        </w:rPr>
+        <w:t xml:space="preserve"> As the star construction is recursive, the number of nodes appended and joined is the sum of smaller stars in the process. This all adds up to the logarithmic curve above.</w:t>
       </w:r>
     </w:p>
     <w:p>
@@ -1450,7 +1265,7 @@
         <w:spacing w:line="360" w:lineRule="auto"/>
         <w:ind w:firstLine="720"/>
         <w:rPr>
-          <w:rFonts w:cs="Times New Roman"/>
+          <w:rFonts w:eastAsiaTheme="minorEastAsia" w:cs="Times New Roman"/>
         </w:rPr>
       </w:pPr>
       <w:r>
@@ -1463,7 +1278,19 @@
         <w:rPr>
           <w:rFonts w:cs="Times New Roman"/>
         </w:rPr>
-        <w:t xml:space="preserve"> the average number of steps for the standard heap tends to a constant of ~0.007, or </w:t>
+        <w:t xml:space="preserve"> the average number of steps for the standard heap tends to a constant of ~0.00</w:t>
+      </w:r>
+      <w:r>
+        <w:rPr>
+          <w:rFonts w:cs="Times New Roman"/>
+        </w:rPr>
+        <w:t>65</w:t>
+      </w:r>
+      <w:r>
+        <w:rPr>
+          <w:rFonts w:cs="Times New Roman"/>
+        </w:rPr>
+        <w:t xml:space="preserve">, or </w:t>
       </w:r>
       <m:oMath>
         <m:r>
@@ -1477,42 +1304,219 @@
         <w:rPr>
           <w:rFonts w:eastAsiaTheme="minorEastAsia" w:cs="Times New Roman"/>
         </w:rPr>
-        <w:t xml:space="preserve">. This is because after a tree with height 3 is constructed, </w:t>
-      </w:r>
-      <w:r>
-        <w:rPr>
-          <w:rFonts w:eastAsiaTheme="minorEastAsia" w:cs="Times New Roman"/>
-        </w:rPr>
-        <w:t xml:space="preserve">when a cut is initiated </w:t>
+        <w:t xml:space="preserve">. </w:t>
+      </w:r>
+      <w:r>
+        <w:rPr>
+          <w:rFonts w:eastAsiaTheme="minorEastAsia" w:cs="Times New Roman"/>
+        </w:rPr>
+        <w:t xml:space="preserve">The construction of stars fails in the standard heap because the node </w:t>
+      </w:r>
+      <w:proofErr w:type="gramStart"/>
+      <w:r>
+        <w:rPr>
+          <w:rFonts w:eastAsiaTheme="minorEastAsia" w:cs="Times New Roman"/>
+        </w:rPr>
+        <w:t>marking</w:t>
+      </w:r>
+      <w:proofErr w:type="gramEnd"/>
+      <w:r>
+        <w:rPr>
+          <w:rFonts w:eastAsiaTheme="minorEastAsia" w:cs="Times New Roman"/>
+        </w:rPr>
+        <w:t xml:space="preserve"> and cascading cuts ensure that the structure of the heap does not stray too far from that of a binomial heap. A</w:t>
+      </w:r>
+      <w:r>
+        <w:rPr>
+          <w:rFonts w:eastAsiaTheme="minorEastAsia" w:cs="Times New Roman"/>
+        </w:rPr>
+        <w:t>fter a tree with height 2</w:t>
+      </w:r>
+      <w:r>
+        <w:rPr>
+          <w:rFonts w:eastAsiaTheme="minorEastAsia" w:cs="Times New Roman"/>
+        </w:rPr>
+        <w:t xml:space="preserve"> is constructed</w:t>
+      </w:r>
+      <w:r>
+        <w:rPr>
+          <w:rFonts w:eastAsiaTheme="minorEastAsia" w:cs="Times New Roman"/>
+        </w:rPr>
+        <w:t xml:space="preserve"> (3 levels)</w:t>
+      </w:r>
+      <w:r>
+        <w:rPr>
+          <w:rFonts w:eastAsiaTheme="minorEastAsia" w:cs="Times New Roman"/>
+        </w:rPr>
+        <w:t xml:space="preserve">, </w:t>
+      </w:r>
+      <w:r>
+        <w:rPr>
+          <w:rFonts w:eastAsiaTheme="minorEastAsia" w:cs="Times New Roman"/>
+        </w:rPr>
+        <w:t xml:space="preserve">when a cut is initiated on the bottom node, its </w:t>
+      </w:r>
+      <w:r>
+        <w:rPr>
+          <w:rFonts w:eastAsiaTheme="minorEastAsia" w:cs="Times New Roman"/>
+        </w:rPr>
+        <w:t xml:space="preserve">marked </w:t>
+      </w:r>
+      <w:r>
+        <w:rPr>
+          <w:rFonts w:eastAsiaTheme="minorEastAsia" w:cs="Times New Roman"/>
+        </w:rPr>
+        <w:t xml:space="preserve">parent is cut too, always reducing the </w:t>
+      </w:r>
+      <w:r>
+        <w:rPr>
+          <w:rFonts w:eastAsiaTheme="minorEastAsia" w:cs="Times New Roman"/>
+        </w:rPr>
+        <w:t>number of children</w:t>
+      </w:r>
+      <w:r>
+        <w:rPr>
+          <w:rFonts w:eastAsiaTheme="minorEastAsia" w:cs="Times New Roman"/>
+        </w:rPr>
+        <w:t xml:space="preserve"> of a root list node</w:t>
+      </w:r>
+      <w:r>
+        <w:rPr>
+          <w:rFonts w:eastAsiaTheme="minorEastAsia" w:cs="Times New Roman"/>
+        </w:rPr>
+        <w:t xml:space="preserve"> in the process</w:t>
+      </w:r>
+      <w:r>
+        <w:rPr>
+          <w:rFonts w:eastAsiaTheme="minorEastAsia" w:cs="Times New Roman"/>
+        </w:rPr>
+        <w:t>.</w:t>
+      </w:r>
+      <w:r>
+        <w:rPr>
+          <w:rFonts w:eastAsiaTheme="minorEastAsia" w:cs="Times New Roman"/>
+        </w:rPr>
+        <w:t xml:space="preserve"> This ensures that a large star is never created</w:t>
+      </w:r>
+      <w:r>
+        <w:rPr>
+          <w:rFonts w:eastAsiaTheme="minorEastAsia" w:cs="Times New Roman"/>
+        </w:rPr>
+        <w:t xml:space="preserve">, bounded by a maximum of 3 children. </w:t>
+      </w:r>
+      <w:r>
+        <w:rPr>
+          <w:rFonts w:eastAsiaTheme="minorEastAsia" w:cs="Times New Roman"/>
+        </w:rPr>
+        <w:t xml:space="preserve">As a result, the number of appends and joins is bounded by this </w:t>
+      </w:r>
+      <w:r>
+        <w:rPr>
+          <w:rFonts w:eastAsiaTheme="minorEastAsia" w:cs="Times New Roman"/>
+        </w:rPr>
+        <w:t>relationship</w:t>
+      </w:r>
+      <w:r>
+        <w:rPr>
+          <w:rFonts w:eastAsiaTheme="minorEastAsia" w:cs="Times New Roman"/>
+        </w:rPr>
+        <w:t>.</w:t>
+      </w:r>
+      <w:r>
+        <w:rPr>
+          <w:rFonts w:eastAsiaTheme="minorEastAsia" w:cs="Times New Roman"/>
+        </w:rPr>
+        <w:t xml:space="preserve"> Furthermore, </w:t>
+      </w:r>
+      <w:r>
+        <w:rPr>
+          <w:rFonts w:eastAsiaTheme="minorEastAsia" w:cs="Times New Roman"/>
+        </w:rPr>
+        <w:t xml:space="preserve">this causes </w:t>
+      </w:r>
+      <w:r>
+        <w:rPr>
+          <w:rFonts w:eastAsiaTheme="minorEastAsia" w:cs="Times New Roman"/>
+        </w:rPr>
+        <w:t xml:space="preserve">most of the </w:t>
+      </w:r>
+      <m:oMath>
+        <m:r>
+          <w:rPr>
+            <w:rFonts w:ascii="Cambria Math" w:eastAsiaTheme="minorEastAsia" w:hAnsi="Cambria Math" w:cs="Times New Roman"/>
+          </w:rPr>
+          <m:t>ExtractMin</m:t>
+        </m:r>
+      </m:oMath>
+      <w:r>
+        <w:rPr>
+          <w:rFonts w:eastAsiaTheme="minorEastAsia" w:cs="Times New Roman"/>
+        </w:rPr>
+        <w:t xml:space="preserve"> operations to not need to append or join any nodes, decreasing the average to below 1 step per operation.</w:t>
+      </w:r>
+      <w:bookmarkStart w:id="0" w:name="_GoBack"/>
+      <w:bookmarkEnd w:id="0"/>
+    </w:p>
+    <w:p>
+      <w:pPr>
+        <w:spacing w:line="360" w:lineRule="auto"/>
+        <w:ind w:firstLine="720"/>
+        <w:rPr>
+          <w:rFonts w:eastAsiaTheme="minorEastAsia" w:cs="Times New Roman"/>
+        </w:rPr>
+      </w:pPr>
+      <w:r>
+        <w:rPr>
+          <w:rFonts w:eastAsiaTheme="minorEastAsia" w:cs="Times New Roman"/>
+        </w:rPr>
+        <w:t xml:space="preserve">This also explains why the standard heap </w:t>
+      </w:r>
+      <w:r>
+        <w:rPr>
+          <w:rFonts w:eastAsiaTheme="minorEastAsia" w:cs="Times New Roman"/>
+        </w:rPr>
+        <w:t xml:space="preserve">follows the same trend as the naïve heap in the first few data points: a star can be constructed up to 3 children, which happens in the first three </w:t>
       </w:r>
       <w:r>
         <w:rPr>
           <w:rFonts w:eastAsiaTheme="minorEastAsia" w:cs="Times New Roman"/>
         </w:rPr>
         <w:lastRenderedPageBreak/>
-        <w:t>on the bottom node, its parent is cut too, always reducing the tree height to what it was previously.</w:t>
-      </w:r>
-      <w:r>
-        <w:rPr>
-          <w:rFonts w:eastAsiaTheme="minorEastAsia" w:cs="Times New Roman"/>
-        </w:rPr>
-        <w:t xml:space="preserve"> This ensures that a large star is never created</w:t>
-      </w:r>
-      <w:r>
-        <w:rPr>
-          <w:rFonts w:eastAsiaTheme="minorEastAsia" w:cs="Times New Roman"/>
-        </w:rPr>
-        <w:t>, bounded by a maximum of 3 children. This also explains why the standard heap starts increasing as in the naïve case, because a paren</w:t>
-      </w:r>
-      <w:r>
-        <w:rPr>
-          <w:rFonts w:eastAsiaTheme="minorEastAsia" w:cs="Times New Roman"/>
-        </w:rPr>
-        <w:t>t node wouldn’t be cut until after a tree size of 13.</w:t>
+        <w:t>tree sizes.  A cascading cut</w:t>
+      </w:r>
+      <w:r>
+        <w:rPr>
+          <w:rFonts w:eastAsiaTheme="minorEastAsia" w:cs="Times New Roman"/>
+        </w:rPr>
+        <w:t xml:space="preserve"> wouldn’t </w:t>
+      </w:r>
+      <w:r>
+        <w:rPr>
+          <w:rFonts w:eastAsiaTheme="minorEastAsia" w:cs="Times New Roman"/>
+        </w:rPr>
+        <w:t>happen until</w:t>
+      </w:r>
+      <w:r>
+        <w:rPr>
+          <w:rFonts w:eastAsiaTheme="minorEastAsia" w:cs="Times New Roman"/>
+        </w:rPr>
+        <w:t xml:space="preserve"> a tree size of 13</w:t>
+      </w:r>
+      <w:r>
+        <w:rPr>
+          <w:rFonts w:eastAsiaTheme="minorEastAsia" w:cs="Times New Roman"/>
+        </w:rPr>
+        <w:t xml:space="preserve"> in the star construction</w:t>
+      </w:r>
+      <w:r>
+        <w:rPr>
+          <w:rFonts w:eastAsiaTheme="minorEastAsia" w:cs="Times New Roman"/>
+        </w:rPr>
+        <w:t>, where the number of steps drops to a constant amount.</w:t>
       </w:r>
     </w:p>
     <w:sectPr>
-      <w:headerReference w:type="default" r:id="rId10"/>
+      <w:headerReference w:type="default" r:id="rId9"/>
       <w:pgSz w:w="12240" w:h="15840"/>
       <w:pgMar w:top="1440" w:right="1440" w:bottom="1440" w:left="1440" w:header="720" w:footer="720" w:gutter="0"/>
       <w:cols w:space="720"/>
@@ -1523,7 +1527,7 @@
 </file>
 
 <file path=word/endnotes.xml><?xml version="1.0" encoding="utf-8"?>
-<w:endnotes xmlns:wpc="http://schemas.microsoft.com/office/word/2010/wordprocessingCanvas" xmlns:cx="http://schemas.microsoft.com/office/drawing/2014/chartex" xmlns:cx1="http://schemas.microsoft.com/office/drawing/2015/9/8/chartex" xmlns:cx2="http://schemas.microsoft.com/office/drawing/2015/10/21/chartex" xmlns:cx3="http://schemas.microsoft.com/office/drawing/2016/5/9/chartex" xmlns:cx4="http://schemas.microsoft.com/office/drawing/2016/5/10/chartex" xmlns:cx5="http://schemas.microsoft.com/office/drawing/2016/5/11/chartex" xmlns:cx6="http://schemas.microsoft.com/office/drawing/2016/5/12/chartex" xmlns:cx7="http://schemas.microsoft.com/office/drawing/2016/5/13/chartex" xmlns:cx8="http://schemas.microsoft.com/office/drawing/2016/5/14/chartex" xmlns:mc="http://schemas.openxmlformats.org/markup-compatibility/2006" xmlns:aink="http://schemas.microsoft.com/office/drawing/2016/ink" xmlns:am3d="http://schemas.microsoft.com/office/drawing/2017/model3d" xmlns:o="urn:schemas-microsoft-com:office:office" xmlns:r="http://schemas.openxmlformats.org/officeDocument/2006/relationships" xmlns:m="http://schemas.openxmlformats.org/officeDocument/2006/math" xmlns:v="urn:schemas-microsoft-com:vml" xmlns:wp14="http://schemas.microsoft.com/office/word/2010/wordprocessingDrawing" xmlns:wp="http://schemas.openxmlformats.org/drawingml/2006/wordprocessingDrawing" xmlns:w10="urn:schemas-microsoft-com:office:word" xmlns:w="http://schemas.openxmlformats.org/wordprocessingml/2006/main" xmlns:w14="http://schemas.microsoft.com/office/word/2010/wordml" xmlns:w15="http://schemas.microsoft.com/office/word/2012/wordml" xmlns:w16se="http://schemas.microsoft.com/office/word/2015/wordml/symex" xmlns:wpg="http://schemas.microsoft.com/office/word/2010/wordprocessingGroup" xmlns:wpi="http://schemas.microsoft.com/office/word/2010/wordprocessingInk" xmlns:wne="http://schemas.microsoft.com/office/word/2006/wordml" xmlns:wps="http://schemas.microsoft.com/office/word/2010/wordprocessingShape" mc:Ignorable="w14 w15 w16se wp14">
+<w:endnotes xmlns:wpc="http://schemas.microsoft.com/office/word/2010/wordprocessingCanvas" xmlns:cx="http://schemas.microsoft.com/office/drawing/2014/chartex" xmlns:cx1="http://schemas.microsoft.com/office/drawing/2015/9/8/chartex" xmlns:cx2="http://schemas.microsoft.com/office/drawing/2015/10/21/chartex" xmlns:cx3="http://schemas.microsoft.com/office/drawing/2016/5/9/chartex" xmlns:cx4="http://schemas.microsoft.com/office/drawing/2016/5/10/chartex" xmlns:cx5="http://schemas.microsoft.com/office/drawing/2016/5/11/chartex" xmlns:cx6="http://schemas.microsoft.com/office/drawing/2016/5/12/chartex" xmlns:cx7="http://schemas.microsoft.com/office/drawing/2016/5/13/chartex" xmlns:cx8="http://schemas.microsoft.com/office/drawing/2016/5/14/chartex" xmlns:mc="http://schemas.openxmlformats.org/markup-compatibility/2006" xmlns:aink="http://schemas.microsoft.com/office/drawing/2016/ink" xmlns:am3d="http://schemas.microsoft.com/office/drawing/2017/model3d" xmlns:o="urn:schemas-microsoft-com:office:office" xmlns:r="http://schemas.openxmlformats.org/officeDocument/2006/relationships" xmlns:m="http://schemas.openxmlformats.org/officeDocument/2006/math" xmlns:v="urn:schemas-microsoft-com:vml" xmlns:wp14="http://schemas.microsoft.com/office/word/2010/wordprocessingDrawing" xmlns:wp="http://schemas.openxmlformats.org/drawingml/2006/wordprocessingDrawing" xmlns:w10="urn:schemas-microsoft-com:office:word" xmlns:w="http://schemas.openxmlformats.org/wordprocessingml/2006/main" xmlns:w14="http://schemas.microsoft.com/office/word/2010/wordml" xmlns:w15="http://schemas.microsoft.com/office/word/2012/wordml" xmlns:w16cid="http://schemas.microsoft.com/office/word/2016/wordml/cid" xmlns:w16se="http://schemas.microsoft.com/office/word/2015/wordml/symex" xmlns:wpg="http://schemas.microsoft.com/office/word/2010/wordprocessingGroup" xmlns:wpi="http://schemas.microsoft.com/office/word/2010/wordprocessingInk" xmlns:wne="http://schemas.microsoft.com/office/word/2006/wordml" xmlns:wps="http://schemas.microsoft.com/office/word/2010/wordprocessingShape" mc:Ignorable="w14 w15 w16se w16cid wp14">
   <w:endnote w:type="separator" w:id="-1">
     <w:p>
       <w:pPr>
@@ -1548,7 +1552,7 @@
 </file>
 
 <file path=word/footnotes.xml><?xml version="1.0" encoding="utf-8"?>
-<w:footnotes xmlns:wpc="http://schemas.microsoft.com/office/word/2010/wordprocessingCanvas" xmlns:cx="http://schemas.microsoft.com/office/drawing/2014/chartex" xmlns:cx1="http://schemas.microsoft.com/office/drawing/2015/9/8/chartex" xmlns:cx2="http://schemas.microsoft.com/office/drawing/2015/10/21/chartex" xmlns:cx3="http://schemas.microsoft.com/office/drawing/2016/5/9/chartex" xmlns:cx4="http://schemas.microsoft.com/office/drawing/2016/5/10/chartex" xmlns:cx5="http://schemas.microsoft.com/office/drawing/2016/5/11/chartex" xmlns:cx6="http://schemas.microsoft.com/office/drawing/2016/5/12/chartex" xmlns:cx7="http://schemas.microsoft.com/office/drawing/2016/5/13/chartex" xmlns:cx8="http://schemas.microsoft.com/office/drawing/2016/5/14/chartex" xmlns:mc="http://schemas.openxmlformats.org/markup-compatibility/2006" xmlns:aink="http://schemas.microsoft.com/office/drawing/2016/ink" xmlns:am3d="http://schemas.microsoft.com/office/drawing/2017/model3d" xmlns:o="urn:schemas-microsoft-com:office:office" xmlns:r="http://schemas.openxmlformats.org/officeDocument/2006/relationships" xmlns:m="http://schemas.openxmlformats.org/officeDocument/2006/math" xmlns:v="urn:schemas-microsoft-com:vml" xmlns:wp14="http://schemas.microsoft.com/office/word/2010/wordprocessingDrawing" xmlns:wp="http://schemas.openxmlformats.org/drawingml/2006/wordprocessingDrawing" xmlns:w10="urn:schemas-microsoft-com:office:word" xmlns:w="http://schemas.openxmlformats.org/wordprocessingml/2006/main" xmlns:w14="http://schemas.microsoft.com/office/word/2010/wordml" xmlns:w15="http://schemas.microsoft.com/office/word/2012/wordml" xmlns:w16se="http://schemas.microsoft.com/office/word/2015/wordml/symex" xmlns:wpg="http://schemas.microsoft.com/office/word/2010/wordprocessingGroup" xmlns:wpi="http://schemas.microsoft.com/office/word/2010/wordprocessingInk" xmlns:wne="http://schemas.microsoft.com/office/word/2006/wordml" xmlns:wps="http://schemas.microsoft.com/office/word/2010/wordprocessingShape" mc:Ignorable="w14 w15 w16se wp14">
+<w:footnotes xmlns:wpc="http://schemas.microsoft.com/office/word/2010/wordprocessingCanvas" xmlns:cx="http://schemas.microsoft.com/office/drawing/2014/chartex" xmlns:cx1="http://schemas.microsoft.com/office/drawing/2015/9/8/chartex" xmlns:cx2="http://schemas.microsoft.com/office/drawing/2015/10/21/chartex" xmlns:cx3="http://schemas.microsoft.com/office/drawing/2016/5/9/chartex" xmlns:cx4="http://schemas.microsoft.com/office/drawing/2016/5/10/chartex" xmlns:cx5="http://schemas.microsoft.com/office/drawing/2016/5/11/chartex" xmlns:cx6="http://schemas.microsoft.com/office/drawing/2016/5/12/chartex" xmlns:cx7="http://schemas.microsoft.com/office/drawing/2016/5/13/chartex" xmlns:cx8="http://schemas.microsoft.com/office/drawing/2016/5/14/chartex" xmlns:mc="http://schemas.openxmlformats.org/markup-compatibility/2006" xmlns:aink="http://schemas.microsoft.com/office/drawing/2016/ink" xmlns:am3d="http://schemas.microsoft.com/office/drawing/2017/model3d" xmlns:o="urn:schemas-microsoft-com:office:office" xmlns:r="http://schemas.openxmlformats.org/officeDocument/2006/relationships" xmlns:m="http://schemas.openxmlformats.org/officeDocument/2006/math" xmlns:v="urn:schemas-microsoft-com:vml" xmlns:wp14="http://schemas.microsoft.com/office/word/2010/wordprocessingDrawing" xmlns:wp="http://schemas.openxmlformats.org/drawingml/2006/wordprocessingDrawing" xmlns:w10="urn:schemas-microsoft-com:office:word" xmlns:w="http://schemas.openxmlformats.org/wordprocessingml/2006/main" xmlns:w14="http://schemas.microsoft.com/office/word/2010/wordml" xmlns:w15="http://schemas.microsoft.com/office/word/2012/wordml" xmlns:w16cid="http://schemas.microsoft.com/office/word/2016/wordml/cid" xmlns:w16se="http://schemas.microsoft.com/office/word/2015/wordml/symex" xmlns:wpg="http://schemas.microsoft.com/office/word/2010/wordprocessingGroup" xmlns:wpi="http://schemas.microsoft.com/office/word/2010/wordprocessingInk" xmlns:wne="http://schemas.microsoft.com/office/word/2006/wordml" xmlns:wps="http://schemas.microsoft.com/office/word/2010/wordprocessingShape" mc:Ignorable="w14 w15 w16se w16cid wp14">
   <w:footnote w:type="separator" w:id="-1">
     <w:p>
       <w:pPr>
@@ -1573,7 +1577,7 @@
 </file>
 
 <file path=word/header1.xml><?xml version="1.0" encoding="utf-8"?>
-<w:hdr xmlns:wpc="http://schemas.microsoft.com/office/word/2010/wordprocessingCanvas" xmlns:cx="http://schemas.microsoft.com/office/drawing/2014/chartex" xmlns:cx1="http://schemas.microsoft.com/office/drawing/2015/9/8/chartex" xmlns:cx2="http://schemas.microsoft.com/office/drawing/2015/10/21/chartex" xmlns:cx3="http://schemas.microsoft.com/office/drawing/2016/5/9/chartex" xmlns:cx4="http://schemas.microsoft.com/office/drawing/2016/5/10/chartex" xmlns:cx5="http://schemas.microsoft.com/office/drawing/2016/5/11/chartex" xmlns:cx6="http://schemas.microsoft.com/office/drawing/2016/5/12/chartex" xmlns:cx7="http://schemas.microsoft.com/office/drawing/2016/5/13/chartex" xmlns:cx8="http://schemas.microsoft.com/office/drawing/2016/5/14/chartex" xmlns:mc="http://schemas.openxmlformats.org/markup-compatibility/2006" xmlns:aink="http://schemas.microsoft.com/office/drawing/2016/ink" xmlns:am3d="http://schemas.microsoft.com/office/drawing/2017/model3d" xmlns:o="urn:schemas-microsoft-com:office:office" xmlns:r="http://schemas.openxmlformats.org/officeDocument/2006/relationships" xmlns:m="http://schemas.openxmlformats.org/officeDocument/2006/math" xmlns:v="urn:schemas-microsoft-com:vml" xmlns:wp14="http://schemas.microsoft.com/office/word/2010/wordprocessingDrawing" xmlns:wp="http://schemas.openxmlformats.org/drawingml/2006/wordprocessingDrawing" xmlns:w10="urn:schemas-microsoft-com:office:word" xmlns:w="http://schemas.openxmlformats.org/wordprocessingml/2006/main" xmlns:w14="http://schemas.microsoft.com/office/word/2010/wordml" xmlns:w15="http://schemas.microsoft.com/office/word/2012/wordml" xmlns:w16se="http://schemas.microsoft.com/office/word/2015/wordml/symex" xmlns:wpg="http://schemas.microsoft.com/office/word/2010/wordprocessingGroup" xmlns:wpi="http://schemas.microsoft.com/office/word/2010/wordprocessingInk" xmlns:wne="http://schemas.microsoft.com/office/word/2006/wordml" xmlns:wps="http://schemas.microsoft.com/office/word/2010/wordprocessingShape" mc:Ignorable="w14 w15 w16se wp14">
+<w:hdr xmlns:wpc="http://schemas.microsoft.com/office/word/2010/wordprocessingCanvas" xmlns:cx="http://schemas.microsoft.com/office/drawing/2014/chartex" xmlns:cx1="http://schemas.microsoft.com/office/drawing/2015/9/8/chartex" xmlns:cx2="http://schemas.microsoft.com/office/drawing/2015/10/21/chartex" xmlns:cx3="http://schemas.microsoft.com/office/drawing/2016/5/9/chartex" xmlns:cx4="http://schemas.microsoft.com/office/drawing/2016/5/10/chartex" xmlns:cx5="http://schemas.microsoft.com/office/drawing/2016/5/11/chartex" xmlns:cx6="http://schemas.microsoft.com/office/drawing/2016/5/12/chartex" xmlns:cx7="http://schemas.microsoft.com/office/drawing/2016/5/13/chartex" xmlns:cx8="http://schemas.microsoft.com/office/drawing/2016/5/14/chartex" xmlns:mc="http://schemas.openxmlformats.org/markup-compatibility/2006" xmlns:aink="http://schemas.microsoft.com/office/drawing/2016/ink" xmlns:am3d="http://schemas.microsoft.com/office/drawing/2017/model3d" xmlns:o="urn:schemas-microsoft-com:office:office" xmlns:r="http://schemas.openxmlformats.org/officeDocument/2006/relationships" xmlns:m="http://schemas.openxmlformats.org/officeDocument/2006/math" xmlns:v="urn:schemas-microsoft-com:vml" xmlns:wp14="http://schemas.microsoft.com/office/word/2010/wordprocessingDrawing" xmlns:wp="http://schemas.openxmlformats.org/drawingml/2006/wordprocessingDrawing" xmlns:w10="urn:schemas-microsoft-com:office:word" xmlns:w="http://schemas.openxmlformats.org/wordprocessingml/2006/main" xmlns:w14="http://schemas.microsoft.com/office/word/2010/wordml" xmlns:w15="http://schemas.microsoft.com/office/word/2012/wordml" xmlns:w16cid="http://schemas.microsoft.com/office/word/2016/wordml/cid" xmlns:w16se="http://schemas.microsoft.com/office/word/2015/wordml/symex" xmlns:wpg="http://schemas.microsoft.com/office/word/2010/wordprocessingGroup" xmlns:wpi="http://schemas.microsoft.com/office/word/2010/wordprocessingInk" xmlns:wne="http://schemas.microsoft.com/office/word/2006/wordml" xmlns:wps="http://schemas.microsoft.com/office/word/2010/wordprocessingShape" mc:Ignorable="w14 w15 w16se w16cid wp14">
   <w:p>
     <w:pPr>
       <w:pStyle w:val="Header"/>
@@ -1629,7 +1633,7 @@
 </file>
 
 <file path=word/numbering.xml><?xml version="1.0" encoding="utf-8"?>
-<w:numbering xmlns:wpc="http://schemas.microsoft.com/office/word/2010/wordprocessingCanvas" xmlns:cx="http://schemas.microsoft.com/office/drawing/2014/chartex" xmlns:cx1="http://schemas.microsoft.com/office/drawing/2015/9/8/chartex" xmlns:cx2="http://schemas.microsoft.com/office/drawing/2015/10/21/chartex" xmlns:cx3="http://schemas.microsoft.com/office/drawing/2016/5/9/chartex" xmlns:cx4="http://schemas.microsoft.com/office/drawing/2016/5/10/chartex" xmlns:cx5="http://schemas.microsoft.com/office/drawing/2016/5/11/chartex" xmlns:cx6="http://schemas.microsoft.com/office/drawing/2016/5/12/chartex" xmlns:cx7="http://schemas.microsoft.com/office/drawing/2016/5/13/chartex" xmlns:cx8="http://schemas.microsoft.com/office/drawing/2016/5/14/chartex" xmlns:mc="http://schemas.openxmlformats.org/markup-compatibility/2006" xmlns:aink="http://schemas.microsoft.com/office/drawing/2016/ink" xmlns:am3d="http://schemas.microsoft.com/office/drawing/2017/model3d" xmlns:o="urn:schemas-microsoft-com:office:office" xmlns:r="http://schemas.openxmlformats.org/officeDocument/2006/relationships" xmlns:m="http://schemas.openxmlformats.org/officeDocument/2006/math" xmlns:v="urn:schemas-microsoft-com:vml" xmlns:wp14="http://schemas.microsoft.com/office/word/2010/wordprocessingDrawing" xmlns:wp="http://schemas.openxmlformats.org/drawingml/2006/wordprocessingDrawing" xmlns:w10="urn:schemas-microsoft-com:office:word" xmlns:w="http://schemas.openxmlformats.org/wordprocessingml/2006/main" xmlns:w14="http://schemas.microsoft.com/office/word/2010/wordml" xmlns:w15="http://schemas.microsoft.com/office/word/2012/wordml" xmlns:w16se="http://schemas.microsoft.com/office/word/2015/wordml/symex" xmlns:wpg="http://schemas.microsoft.com/office/word/2010/wordprocessingGroup" xmlns:wpi="http://schemas.microsoft.com/office/word/2010/wordprocessingInk" xmlns:wne="http://schemas.microsoft.com/office/word/2006/wordml" xmlns:wps="http://schemas.microsoft.com/office/word/2010/wordprocessingShape" mc:Ignorable="w14 w15 w16se wp14">
+<w:numbering xmlns:wpc="http://schemas.microsoft.com/office/word/2010/wordprocessingCanvas" xmlns:cx="http://schemas.microsoft.com/office/drawing/2014/chartex" xmlns:cx1="http://schemas.microsoft.com/office/drawing/2015/9/8/chartex" xmlns:cx2="http://schemas.microsoft.com/office/drawing/2015/10/21/chartex" xmlns:cx3="http://schemas.microsoft.com/office/drawing/2016/5/9/chartex" xmlns:cx4="http://schemas.microsoft.com/office/drawing/2016/5/10/chartex" xmlns:cx5="http://schemas.microsoft.com/office/drawing/2016/5/11/chartex" xmlns:cx6="http://schemas.microsoft.com/office/drawing/2016/5/12/chartex" xmlns:cx7="http://schemas.microsoft.com/office/drawing/2016/5/13/chartex" xmlns:cx8="http://schemas.microsoft.com/office/drawing/2016/5/14/chartex" xmlns:mc="http://schemas.openxmlformats.org/markup-compatibility/2006" xmlns:aink="http://schemas.microsoft.com/office/drawing/2016/ink" xmlns:am3d="http://schemas.microsoft.com/office/drawing/2017/model3d" xmlns:o="urn:schemas-microsoft-com:office:office" xmlns:r="http://schemas.openxmlformats.org/officeDocument/2006/relationships" xmlns:m="http://schemas.openxmlformats.org/officeDocument/2006/math" xmlns:v="urn:schemas-microsoft-com:vml" xmlns:wp14="http://schemas.microsoft.com/office/word/2010/wordprocessingDrawing" xmlns:wp="http://schemas.openxmlformats.org/drawingml/2006/wordprocessingDrawing" xmlns:w10="urn:schemas-microsoft-com:office:word" xmlns:w="http://schemas.openxmlformats.org/wordprocessingml/2006/main" xmlns:w14="http://schemas.microsoft.com/office/word/2010/wordml" xmlns:w15="http://schemas.microsoft.com/office/word/2012/wordml" xmlns:w16cid="http://schemas.microsoft.com/office/word/2016/wordml/cid" xmlns:w16se="http://schemas.microsoft.com/office/word/2015/wordml/symex" xmlns:wpg="http://schemas.microsoft.com/office/word/2010/wordprocessingGroup" xmlns:wpi="http://schemas.microsoft.com/office/word/2010/wordprocessingInk" xmlns:wne="http://schemas.microsoft.com/office/word/2006/wordml" xmlns:wps="http://schemas.microsoft.com/office/word/2010/wordprocessingShape" mc:Ignorable="w14 w15 w16se w16cid wp14">
   <w:abstractNum w:abstractNumId="0" w15:restartNumberingAfterBreak="0">
     <w:nsid w:val="6B1E3C7E"/>
     <w:multiLevelType w:val="hybridMultilevel"/>
@@ -1726,7 +1730,7 @@
 </file>
 
 <file path=word/styles.xml><?xml version="1.0" encoding="utf-8"?>
-<w:styles xmlns:mc="http://schemas.openxmlformats.org/markup-compatibility/2006" xmlns:r="http://schemas.openxmlformats.org/officeDocument/2006/relationships" xmlns:w="http://schemas.openxmlformats.org/wordprocessingml/2006/main" xmlns:w14="http://schemas.microsoft.com/office/word/2010/wordml" xmlns:w15="http://schemas.microsoft.com/office/word/2012/wordml" xmlns:w16se="http://schemas.microsoft.com/office/word/2015/wordml/symex" mc:Ignorable="w14 w15 w16se">
+<w:styles xmlns:mc="http://schemas.openxmlformats.org/markup-compatibility/2006" xmlns:r="http://schemas.openxmlformats.org/officeDocument/2006/relationships" xmlns:w="http://schemas.openxmlformats.org/wordprocessingml/2006/main" xmlns:w14="http://schemas.microsoft.com/office/word/2010/wordml" xmlns:w15="http://schemas.microsoft.com/office/word/2012/wordml" xmlns:w16cid="http://schemas.microsoft.com/office/word/2016/wordml/cid" xmlns:w16se="http://schemas.microsoft.com/office/word/2015/wordml/symex" mc:Ignorable="w14 w15 w16se w16cid">
   <w:docDefaults>
     <w:rPrDefault>
       <w:rPr>
@@ -2251,19 +2255,19 @@
     <c:autoTitleDeleted val="1"/>
     <c:plotArea>
       <c:layout/>
-      <c:lineChart>
-        <c:grouping val="standard"/>
+      <c:scatterChart>
+        <c:scatterStyle val="lineMarker"/>
         <c:varyColors val="0"/>
         <c:ser>
           <c:idx val="0"/>
           <c:order val="0"/>
           <c:tx>
             <c:strRef>
-              <c:f>Sheet1!$B$2</c:f>
+              <c:f>results!$B$2</c:f>
               <c:strCache>
                 <c:ptCount val="1"/>
                 <c:pt idx="0">
-                  <c:v>Standard</c:v>
+                  <c:v>Random Test</c:v>
                 </c:pt>
               </c:strCache>
             </c:strRef>
@@ -2280,9 +2284,9 @@
           <c:marker>
             <c:symbol val="none"/>
           </c:marker>
-          <c:cat>
+          <c:xVal>
             <c:numRef>
-              <c:f>Sheet1!$A$3:$A$22</c:f>
+              <c:f>results!$A$3:$A$22</c:f>
               <c:numCache>
                 <c:formatCode>General</c:formatCode>
                 <c:ptCount val="20"/>
@@ -2348,80 +2352,80 @@
                 </c:pt>
               </c:numCache>
             </c:numRef>
-          </c:cat>
-          <c:val>
+          </c:xVal>
+          <c:yVal>
             <c:numRef>
-              <c:f>Sheet1!$B$3:$B$22</c:f>
+              <c:f>results!$B$3:$B$22</c:f>
               <c:numCache>
                 <c:formatCode>General</c:formatCode>
                 <c:ptCount val="20"/>
                 <c:pt idx="0">
-                  <c:v>5.8041520000000002</c:v>
+                  <c:v>13.928330000000001</c:v>
                 </c:pt>
                 <c:pt idx="1">
-                  <c:v>5.9264020000000004</c:v>
+                  <c:v>14.292192999999999</c:v>
                 </c:pt>
                 <c:pt idx="2">
-                  <c:v>6.0076239999999999</c:v>
+                  <c:v>14.487869999999999</c:v>
                 </c:pt>
                 <c:pt idx="3">
-                  <c:v>6.0557480000000004</c:v>
+                  <c:v>14.620471</c:v>
                 </c:pt>
                 <c:pt idx="4">
-                  <c:v>6.100949</c:v>
+                  <c:v>14.652310999999999</c:v>
                 </c:pt>
                 <c:pt idx="5">
-                  <c:v>6.1519320000000004</c:v>
+                  <c:v>14.802014</c:v>
                 </c:pt>
                 <c:pt idx="6">
-                  <c:v>6.1621110000000003</c:v>
+                  <c:v>14.898175999999999</c:v>
                 </c:pt>
                 <c:pt idx="7">
-                  <c:v>6.1842790000000001</c:v>
+                  <c:v>14.892137999999999</c:v>
                 </c:pt>
                 <c:pt idx="8">
-                  <c:v>6.2143069999999998</c:v>
+                  <c:v>14.973976</c:v>
                 </c:pt>
                 <c:pt idx="9">
-                  <c:v>6.228459</c:v>
+                  <c:v>14.997305000000001</c:v>
                 </c:pt>
                 <c:pt idx="10">
-                  <c:v>6.24193</c:v>
+                  <c:v>15.007148000000001</c:v>
                 </c:pt>
                 <c:pt idx="11">
-                  <c:v>6.271401</c:v>
+                  <c:v>15.013442</c:v>
                 </c:pt>
                 <c:pt idx="12">
-                  <c:v>6.2847080000000002</c:v>
+                  <c:v>15.06564</c:v>
                 </c:pt>
                 <c:pt idx="13">
-                  <c:v>6.280386</c:v>
+                  <c:v>15.104606</c:v>
                 </c:pt>
                 <c:pt idx="14">
-                  <c:v>6.2851840000000001</c:v>
+                  <c:v>15.157202</c:v>
                 </c:pt>
                 <c:pt idx="15">
-                  <c:v>6.3229139999999999</c:v>
+                  <c:v>15.126300000000001</c:v>
                 </c:pt>
                 <c:pt idx="16">
-                  <c:v>6.3196950000000003</c:v>
+                  <c:v>15.187865</c:v>
                 </c:pt>
                 <c:pt idx="17">
-                  <c:v>6.3365419999999997</c:v>
+                  <c:v>15.148281000000001</c:v>
                 </c:pt>
                 <c:pt idx="18">
-                  <c:v>6.3374930000000003</c:v>
+                  <c:v>15.219144999999999</c:v>
                 </c:pt>
                 <c:pt idx="19">
-                  <c:v>6.3393810000000004</c:v>
+                  <c:v>15.200416000000001</c:v>
                 </c:pt>
               </c:numCache>
             </c:numRef>
-          </c:val>
+          </c:yVal>
           <c:smooth val="0"/>
           <c:extLst>
             <c:ext xmlns:c16="http://schemas.microsoft.com/office/drawing/2014/chart" uri="{C3380CC4-5D6E-409C-BE32-E72D297353CC}">
-              <c16:uniqueId val="{00000000-DEB3-405C-96A1-604E50206577}"/>
+              <c16:uniqueId val="{00000000-419B-4A46-9BE8-3BCF0045C690}"/>
             </c:ext>
           </c:extLst>
         </c:ser>
@@ -2430,11 +2434,11 @@
           <c:order val="1"/>
           <c:tx>
             <c:strRef>
-              <c:f>Sheet1!$C$2</c:f>
+              <c:f>results!$C$2</c:f>
               <c:strCache>
                 <c:ptCount val="1"/>
                 <c:pt idx="0">
-                  <c:v>Naïve</c:v>
+                  <c:v>Biased Test</c:v>
                 </c:pt>
               </c:strCache>
             </c:strRef>
@@ -2451,9 +2455,9 @@
           <c:marker>
             <c:symbol val="none"/>
           </c:marker>
-          <c:cat>
+          <c:xVal>
             <c:numRef>
-              <c:f>Sheet1!$A$3:$A$22</c:f>
+              <c:f>results!$A$3:$A$22</c:f>
               <c:numCache>
                 <c:formatCode>General</c:formatCode>
                 <c:ptCount val="20"/>
@@ -2519,80 +2523,80 @@
                 </c:pt>
               </c:numCache>
             </c:numRef>
-          </c:cat>
-          <c:val>
+          </c:xVal>
+          <c:yVal>
             <c:numRef>
-              <c:f>Sheet1!$C$3:$C$22</c:f>
+              <c:f>results!$C$3:$C$22</c:f>
               <c:numCache>
                 <c:formatCode>General</c:formatCode>
                 <c:ptCount val="20"/>
                 <c:pt idx="0">
-                  <c:v>5.635853</c:v>
+                  <c:v>1255.9074069999999</c:v>
                 </c:pt>
                 <c:pt idx="1">
-                  <c:v>5.7604730000000002</c:v>
+                  <c:v>1380.6632649999999</c:v>
                 </c:pt>
                 <c:pt idx="2">
-                  <c:v>5.7855619999999996</c:v>
+                  <c:v>1438.1149829999999</c:v>
                 </c:pt>
                 <c:pt idx="3">
-                  <c:v>5.8551460000000004</c:v>
+                  <c:v>1374.7686570000001</c:v>
                 </c:pt>
                 <c:pt idx="4">
-                  <c:v>5.8834689999999998</c:v>
+                  <c:v>1382.6325300000001</c:v>
                 </c:pt>
                 <c:pt idx="5">
-                  <c:v>5.9307210000000001</c:v>
+                  <c:v>1396.17479</c:v>
                 </c:pt>
                 <c:pt idx="6">
-                  <c:v>5.9667339999999998</c:v>
+                  <c:v>1386.4575540000001</c:v>
                 </c:pt>
                 <c:pt idx="7">
-                  <c:v>5.9782570000000002</c:v>
+                  <c:v>1429.5212899999999</c:v>
                 </c:pt>
                 <c:pt idx="8">
-                  <c:v>5.9884370000000002</c:v>
+                  <c:v>1385.21</c:v>
                 </c:pt>
                 <c:pt idx="9">
-                  <c:v>6.0036209999999999</c:v>
+                  <c:v>1417.9162409999999</c:v>
                 </c:pt>
                 <c:pt idx="10">
-                  <c:v>6.0165459999999999</c:v>
+                  <c:v>1461.545977</c:v>
                 </c:pt>
                 <c:pt idx="11">
-                  <c:v>6.0295430000000003</c:v>
+                  <c:v>1423.617094</c:v>
                 </c:pt>
                 <c:pt idx="12">
-                  <c:v>6.0514349999999997</c:v>
+                  <c:v>1381.9333329999999</c:v>
                 </c:pt>
                 <c:pt idx="13">
-                  <c:v>6.083196</c:v>
+                  <c:v>1412.965091</c:v>
                 </c:pt>
                 <c:pt idx="14">
-                  <c:v>6.0810240000000002</c:v>
+                  <c:v>1402.686195</c:v>
                 </c:pt>
                 <c:pt idx="15">
-                  <c:v>6.1171720000000001</c:v>
+                  <c:v>1408.4385299999999</c:v>
                 </c:pt>
                 <c:pt idx="16">
-                  <c:v>6.0927749999999996</c:v>
+                  <c:v>1375.200116</c:v>
                 </c:pt>
                 <c:pt idx="17">
-                  <c:v>6.1183449999999997</c:v>
+                  <c:v>1413.458451</c:v>
                 </c:pt>
                 <c:pt idx="18">
-                  <c:v>6.1136530000000002</c:v>
+                  <c:v>1402.8339539999999</c:v>
                 </c:pt>
                 <c:pt idx="19">
-                  <c:v>6.1123310000000002</c:v>
+                  <c:v>1366.0270399999999</c:v>
                 </c:pt>
               </c:numCache>
             </c:numRef>
-          </c:val>
+          </c:yVal>
           <c:smooth val="0"/>
           <c:extLst>
             <c:ext xmlns:c16="http://schemas.microsoft.com/office/drawing/2014/chart" uri="{C3380CC4-5D6E-409C-BE32-E72D297353CC}">
-              <c16:uniqueId val="{00000001-DEB3-405C-96A1-604E50206577}"/>
+              <c16:uniqueId val="{00000001-419B-4A46-9BE8-3BCF0045C690}"/>
             </c:ext>
           </c:extLst>
         </c:ser>
@@ -2604,14 +2608,15 @@
           <c:showPercent val="0"/>
           <c:showBubbleSize val="0"/>
         </c:dLbls>
-        <c:smooth val="0"/>
         <c:axId val="641966232"/>
         <c:axId val="442491896"/>
-      </c:lineChart>
-      <c:catAx>
+      </c:scatterChart>
+      <c:valAx>
         <c:axId val="641966232"/>
         <c:scaling>
           <c:orientation val="minMax"/>
+          <c:max val="2000000"/>
+          <c:min val="100000"/>
         </c:scaling>
         <c:delete val="0"/>
         <c:axPos val="b"/>
@@ -2636,7 +2641,11 @@
                 </a:pPr>
                 <a:r>
                   <a:rPr lang="en-US"/>
-                  <a:t>Heap Size (n)</a:t>
+                  <a:t>Heap</a:t>
+                </a:r>
+                <a:r>
+                  <a:rPr lang="en-US" baseline="0"/>
+                  <a:t> Size (n)</a:t>
                 </a:r>
               </a:p>
             </c:rich>
@@ -2671,7 +2680,7 @@
           </c:txPr>
         </c:title>
         <c:numFmt formatCode="#,##0" sourceLinked="0"/>
-        <c:majorTickMark val="in"/>
+        <c:majorTickMark val="cross"/>
         <c:minorTickMark val="none"/>
         <c:tickLblPos val="nextTo"/>
         <c:spPr>
@@ -2709,17 +2718,12 @@
         </c:txPr>
         <c:crossAx val="442491896"/>
         <c:crosses val="autoZero"/>
-        <c:auto val="1"/>
-        <c:lblAlgn val="ctr"/>
-        <c:lblOffset val="100"/>
-        <c:noMultiLvlLbl val="0"/>
-      </c:catAx>
+        <c:crossBetween val="midCat"/>
+      </c:valAx>
       <c:valAx>
         <c:axId val="442491896"/>
         <c:scaling>
           <c:orientation val="minMax"/>
-          <c:max val="7"/>
-          <c:min val="5"/>
         </c:scaling>
         <c:delete val="0"/>
         <c:axPos val="l"/>
@@ -2758,7 +2762,15 @@
                 </a:pPr>
                 <a:r>
                   <a:rPr lang="en-US"/>
-                  <a:t>ExtractMin Steps (Avg)</a:t>
+                  <a:t>ExtractMin</a:t>
+                </a:r>
+                <a:r>
+                  <a:rPr lang="en-US" baseline="0"/>
+                  <a:t> </a:t>
+                </a:r>
+                <a:r>
+                  <a:rPr lang="en-US"/>
+                  <a:t>Steps (Avg)</a:t>
                 </a:r>
               </a:p>
             </c:rich>
@@ -2792,675 +2804,7 @@
             </a:p>
           </c:txPr>
         </c:title>
-        <c:numFmt formatCode="#,##0.0" sourceLinked="0"/>
-        <c:majorTickMark val="none"/>
-        <c:minorTickMark val="none"/>
-        <c:tickLblPos val="nextTo"/>
-        <c:spPr>
-          <a:noFill/>
-          <a:ln>
-            <a:noFill/>
-          </a:ln>
-          <a:effectLst/>
-        </c:spPr>
-        <c:txPr>
-          <a:bodyPr rot="-60000000" spcFirstLastPara="1" vertOverflow="ellipsis" vert="horz" wrap="square" anchor="ctr" anchorCtr="1"/>
-          <a:lstStyle/>
-          <a:p>
-            <a:pPr>
-              <a:defRPr sz="900" b="0" i="0" u="none" strike="noStrike" kern="1200" baseline="0">
-                <a:solidFill>
-                  <a:schemeClr val="tx1">
-                    <a:lumMod val="65000"/>
-                    <a:lumOff val="35000"/>
-                  </a:schemeClr>
-                </a:solidFill>
-                <a:latin typeface="+mn-lt"/>
-                <a:ea typeface="+mn-ea"/>
-                <a:cs typeface="+mn-cs"/>
-              </a:defRPr>
-            </a:pPr>
-            <a:endParaRPr lang="en-US"/>
-          </a:p>
-        </c:txPr>
-        <c:crossAx val="641966232"/>
-        <c:crosses val="autoZero"/>
-        <c:crossBetween val="midCat"/>
-        <c:majorUnit val="0.5"/>
-      </c:valAx>
-      <c:spPr>
-        <a:noFill/>
-        <a:ln>
-          <a:noFill/>
-        </a:ln>
-        <a:effectLst/>
-      </c:spPr>
-    </c:plotArea>
-    <c:legend>
-      <c:legendPos val="b"/>
-      <c:overlay val="0"/>
-      <c:spPr>
-        <a:noFill/>
-        <a:ln>
-          <a:noFill/>
-        </a:ln>
-        <a:effectLst/>
-      </c:spPr>
-      <c:txPr>
-        <a:bodyPr rot="0" spcFirstLastPara="1" vertOverflow="ellipsis" vert="horz" wrap="square" anchor="ctr" anchorCtr="1"/>
-        <a:lstStyle/>
-        <a:p>
-          <a:pPr>
-            <a:defRPr sz="900" b="0" i="0" u="none" strike="noStrike" kern="1200" baseline="0">
-              <a:solidFill>
-                <a:schemeClr val="tx1">
-                  <a:lumMod val="65000"/>
-                  <a:lumOff val="35000"/>
-                </a:schemeClr>
-              </a:solidFill>
-              <a:latin typeface="+mn-lt"/>
-              <a:ea typeface="+mn-ea"/>
-              <a:cs typeface="+mn-cs"/>
-            </a:defRPr>
-          </a:pPr>
-          <a:endParaRPr lang="en-US"/>
-        </a:p>
-      </c:txPr>
-    </c:legend>
-    <c:plotVisOnly val="1"/>
-    <c:dispBlanksAs val="zero"/>
-    <c:showDLblsOverMax val="0"/>
-  </c:chart>
-  <c:spPr>
-    <a:solidFill>
-      <a:schemeClr val="bg1"/>
-    </a:solidFill>
-    <a:ln w="9525" cap="flat" cmpd="sng" algn="ctr">
-      <a:solidFill>
-        <a:schemeClr val="tx1">
-          <a:lumMod val="15000"/>
-          <a:lumOff val="85000"/>
-        </a:schemeClr>
-      </a:solidFill>
-      <a:round/>
-    </a:ln>
-    <a:effectLst/>
-  </c:spPr>
-  <c:txPr>
-    <a:bodyPr/>
-    <a:lstStyle/>
-    <a:p>
-      <a:pPr>
-        <a:defRPr baseline="0"/>
-      </a:pPr>
-      <a:endParaRPr lang="en-US"/>
-    </a:p>
-  </c:txPr>
-  <c:externalData r:id="rId3">
-    <c:autoUpdate val="0"/>
-  </c:externalData>
-</c:chartSpace>
-</file>
-
-<file path=word/charts/chart2.xml><?xml version="1.0" encoding="utf-8"?>
-<c:chartSpace xmlns:c="http://schemas.openxmlformats.org/drawingml/2006/chart" xmlns:a="http://schemas.openxmlformats.org/drawingml/2006/main" xmlns:r="http://schemas.openxmlformats.org/officeDocument/2006/relationships" xmlns:c16r2="http://schemas.microsoft.com/office/drawing/2015/06/chart">
-  <c:date1904 val="0"/>
-  <c:lang val="en-US"/>
-  <c:roundedCorners val="0"/>
-  <mc:AlternateContent xmlns:mc="http://schemas.openxmlformats.org/markup-compatibility/2006">
-    <mc:Choice xmlns:c14="http://schemas.microsoft.com/office/drawing/2007/8/2/chart" Requires="c14">
-      <c14:style val="102"/>
-    </mc:Choice>
-    <mc:Fallback>
-      <c:style val="2"/>
-    </mc:Fallback>
-  </mc:AlternateContent>
-  <c:chart>
-    <c:autoTitleDeleted val="1"/>
-    <c:plotArea>
-      <c:layout/>
-      <c:lineChart>
-        <c:grouping val="standard"/>
-        <c:varyColors val="0"/>
-        <c:ser>
-          <c:idx val="0"/>
-          <c:order val="0"/>
-          <c:tx>
-            <c:strRef>
-              <c:f>Sheet1!$B$25</c:f>
-              <c:strCache>
-                <c:ptCount val="1"/>
-                <c:pt idx="0">
-                  <c:v>Average Steps (Standard)</c:v>
-                </c:pt>
-              </c:strCache>
-            </c:strRef>
-          </c:tx>
-          <c:spPr>
-            <a:ln w="28575" cap="rnd">
-              <a:solidFill>
-                <a:schemeClr val="accent1"/>
-              </a:solidFill>
-              <a:round/>
-            </a:ln>
-            <a:effectLst/>
-          </c:spPr>
-          <c:marker>
-            <c:symbol val="none"/>
-          </c:marker>
-          <c:cat>
-            <c:numRef>
-              <c:f>Sheet1!$A$26:$A$45</c:f>
-              <c:numCache>
-                <c:formatCode>General</c:formatCode>
-                <c:ptCount val="20"/>
-                <c:pt idx="0">
-                  <c:v>100000</c:v>
-                </c:pt>
-                <c:pt idx="1">
-                  <c:v>200000</c:v>
-                </c:pt>
-                <c:pt idx="2">
-                  <c:v>300000</c:v>
-                </c:pt>
-                <c:pt idx="3">
-                  <c:v>400000</c:v>
-                </c:pt>
-                <c:pt idx="4">
-                  <c:v>500000</c:v>
-                </c:pt>
-                <c:pt idx="5">
-                  <c:v>600000</c:v>
-                </c:pt>
-                <c:pt idx="6">
-                  <c:v>700000</c:v>
-                </c:pt>
-                <c:pt idx="7">
-                  <c:v>800000</c:v>
-                </c:pt>
-                <c:pt idx="8">
-                  <c:v>900000</c:v>
-                </c:pt>
-                <c:pt idx="9">
-                  <c:v>1000000</c:v>
-                </c:pt>
-                <c:pt idx="10">
-                  <c:v>1100000</c:v>
-                </c:pt>
-                <c:pt idx="11">
-                  <c:v>1200000</c:v>
-                </c:pt>
-                <c:pt idx="12">
-                  <c:v>1300000</c:v>
-                </c:pt>
-                <c:pt idx="13">
-                  <c:v>1400000</c:v>
-                </c:pt>
-                <c:pt idx="14">
-                  <c:v>1500000</c:v>
-                </c:pt>
-                <c:pt idx="15">
-                  <c:v>1600000</c:v>
-                </c:pt>
-                <c:pt idx="16">
-                  <c:v>1700000</c:v>
-                </c:pt>
-                <c:pt idx="17">
-                  <c:v>1800000</c:v>
-                </c:pt>
-                <c:pt idx="18">
-                  <c:v>1900000</c:v>
-                </c:pt>
-                <c:pt idx="19">
-                  <c:v>2000000</c:v>
-                </c:pt>
-              </c:numCache>
-            </c:numRef>
-          </c:cat>
-          <c:val>
-            <c:numRef>
-              <c:f>Sheet1!$B$26:$B$45</c:f>
-              <c:numCache>
-                <c:formatCode>General</c:formatCode>
-                <c:ptCount val="20"/>
-                <c:pt idx="0">
-                  <c:v>8.3695649999999997</c:v>
-                </c:pt>
-                <c:pt idx="1">
-                  <c:v>8.9430049999999994</c:v>
-                </c:pt>
-                <c:pt idx="2">
-                  <c:v>9.5645159999999994</c:v>
-                </c:pt>
-                <c:pt idx="3">
-                  <c:v>9.402469</c:v>
-                </c:pt>
-                <c:pt idx="4">
-                  <c:v>9.3728160000000003</c:v>
-                </c:pt>
-                <c:pt idx="5">
-                  <c:v>9.5423200000000001</c:v>
-                </c:pt>
-                <c:pt idx="6">
-                  <c:v>9.5977340000000009</c:v>
-                </c:pt>
-                <c:pt idx="7">
-                  <c:v>9.7140970000000006</c:v>
-                </c:pt>
-                <c:pt idx="8">
-                  <c:v>9.8851770000000005</c:v>
-                </c:pt>
-                <c:pt idx="9">
-                  <c:v>9.7947950000000006</c:v>
-                </c:pt>
-                <c:pt idx="10">
-                  <c:v>10.085046999999999</c:v>
-                </c:pt>
-                <c:pt idx="11">
-                  <c:v>9.4556959999999997</c:v>
-                </c:pt>
-                <c:pt idx="12">
-                  <c:v>9.9594919999999991</c:v>
-                </c:pt>
-                <c:pt idx="13">
-                  <c:v>9.9643119999999996</c:v>
-                </c:pt>
-                <c:pt idx="14">
-                  <c:v>9.8618330000000007</c:v>
-                </c:pt>
-                <c:pt idx="15">
-                  <c:v>9.7851289999999995</c:v>
-                </c:pt>
-                <c:pt idx="16">
-                  <c:v>9.8005929999999992</c:v>
-                </c:pt>
-                <c:pt idx="17">
-                  <c:v>9.9333690000000008</c:v>
-                </c:pt>
-                <c:pt idx="18">
-                  <c:v>10.0625</c:v>
-                </c:pt>
-                <c:pt idx="19">
-                  <c:v>9.8676010000000005</c:v>
-                </c:pt>
-              </c:numCache>
-            </c:numRef>
-          </c:val>
-          <c:smooth val="0"/>
-          <c:extLst>
-            <c:ext xmlns:c16="http://schemas.microsoft.com/office/drawing/2014/chart" uri="{C3380CC4-5D6E-409C-BE32-E72D297353CC}">
-              <c16:uniqueId val="{00000000-2969-45E4-8E01-2684F16CCF41}"/>
-            </c:ext>
-          </c:extLst>
-        </c:ser>
-        <c:ser>
-          <c:idx val="1"/>
-          <c:order val="1"/>
-          <c:tx>
-            <c:strRef>
-              <c:f>Sheet1!$C$25</c:f>
-              <c:strCache>
-                <c:ptCount val="1"/>
-                <c:pt idx="0">
-                  <c:v>Average Steps (Naïve)</c:v>
-                </c:pt>
-              </c:strCache>
-            </c:strRef>
-          </c:tx>
-          <c:spPr>
-            <a:ln w="28575" cap="rnd">
-              <a:solidFill>
-                <a:schemeClr val="accent2"/>
-              </a:solidFill>
-              <a:round/>
-            </a:ln>
-            <a:effectLst/>
-          </c:spPr>
-          <c:marker>
-            <c:symbol val="none"/>
-          </c:marker>
-          <c:cat>
-            <c:numRef>
-              <c:f>Sheet1!$A$26:$A$45</c:f>
-              <c:numCache>
-                <c:formatCode>General</c:formatCode>
-                <c:ptCount val="20"/>
-                <c:pt idx="0">
-                  <c:v>100000</c:v>
-                </c:pt>
-                <c:pt idx="1">
-                  <c:v>200000</c:v>
-                </c:pt>
-                <c:pt idx="2">
-                  <c:v>300000</c:v>
-                </c:pt>
-                <c:pt idx="3">
-                  <c:v>400000</c:v>
-                </c:pt>
-                <c:pt idx="4">
-                  <c:v>500000</c:v>
-                </c:pt>
-                <c:pt idx="5">
-                  <c:v>600000</c:v>
-                </c:pt>
-                <c:pt idx="6">
-                  <c:v>700000</c:v>
-                </c:pt>
-                <c:pt idx="7">
-                  <c:v>800000</c:v>
-                </c:pt>
-                <c:pt idx="8">
-                  <c:v>900000</c:v>
-                </c:pt>
-                <c:pt idx="9">
-                  <c:v>1000000</c:v>
-                </c:pt>
-                <c:pt idx="10">
-                  <c:v>1100000</c:v>
-                </c:pt>
-                <c:pt idx="11">
-                  <c:v>1200000</c:v>
-                </c:pt>
-                <c:pt idx="12">
-                  <c:v>1300000</c:v>
-                </c:pt>
-                <c:pt idx="13">
-                  <c:v>1400000</c:v>
-                </c:pt>
-                <c:pt idx="14">
-                  <c:v>1500000</c:v>
-                </c:pt>
-                <c:pt idx="15">
-                  <c:v>1600000</c:v>
-                </c:pt>
-                <c:pt idx="16">
-                  <c:v>1700000</c:v>
-                </c:pt>
-                <c:pt idx="17">
-                  <c:v>1800000</c:v>
-                </c:pt>
-                <c:pt idx="18">
-                  <c:v>1900000</c:v>
-                </c:pt>
-                <c:pt idx="19">
-                  <c:v>2000000</c:v>
-                </c:pt>
-              </c:numCache>
-            </c:numRef>
-          </c:cat>
-          <c:val>
-            <c:numRef>
-              <c:f>Sheet1!$C$26:$C$45</c:f>
-              <c:numCache>
-                <c:formatCode>General</c:formatCode>
-                <c:ptCount val="20"/>
-                <c:pt idx="0">
-                  <c:v>8.4239130000000007</c:v>
-                </c:pt>
-                <c:pt idx="1">
-                  <c:v>8.3264250000000004</c:v>
-                </c:pt>
-                <c:pt idx="2">
-                  <c:v>9.4548389999999998</c:v>
-                </c:pt>
-                <c:pt idx="3">
-                  <c:v>9.4049379999999996</c:v>
-                </c:pt>
-                <c:pt idx="4">
-                  <c:v>9.3825240000000001</c:v>
-                </c:pt>
-                <c:pt idx="5">
-                  <c:v>9.4263320000000004</c:v>
-                </c:pt>
-                <c:pt idx="6">
-                  <c:v>9.1558069999999994</c:v>
-                </c:pt>
-                <c:pt idx="7">
-                  <c:v>9.4255600000000008</c:v>
-                </c:pt>
-                <c:pt idx="8">
-                  <c:v>9.3841339999999995</c:v>
-                </c:pt>
-                <c:pt idx="9">
-                  <c:v>9.3953950000000006</c:v>
-                </c:pt>
-                <c:pt idx="10">
-                  <c:v>9.4728969999999997</c:v>
-                </c:pt>
-                <c:pt idx="11">
-                  <c:v>9.3510550000000006</c:v>
-                </c:pt>
-                <c:pt idx="12">
-                  <c:v>9.6497220000000006</c:v>
-                </c:pt>
-                <c:pt idx="13">
-                  <c:v>9.4770579999999995</c:v>
-                </c:pt>
-                <c:pt idx="14">
-                  <c:v>9.4589599999999994</c:v>
-                </c:pt>
-                <c:pt idx="15">
-                  <c:v>9.4341519999999992</c:v>
-                </c:pt>
-                <c:pt idx="16">
-                  <c:v>9.3637979999999992</c:v>
-                </c:pt>
-                <c:pt idx="17">
-                  <c:v>9.5034930000000006</c:v>
-                </c:pt>
-                <c:pt idx="18">
-                  <c:v>9.6310979999999997</c:v>
-                </c:pt>
-                <c:pt idx="19">
-                  <c:v>9.5259610000000006</c:v>
-                </c:pt>
-              </c:numCache>
-            </c:numRef>
-          </c:val>
-          <c:smooth val="0"/>
-          <c:extLst>
-            <c:ext xmlns:c16="http://schemas.microsoft.com/office/drawing/2014/chart" uri="{C3380CC4-5D6E-409C-BE32-E72D297353CC}">
-              <c16:uniqueId val="{00000001-2969-45E4-8E01-2684F16CCF41}"/>
-            </c:ext>
-          </c:extLst>
-        </c:ser>
-        <c:dLbls>
-          <c:showLegendKey val="0"/>
-          <c:showVal val="0"/>
-          <c:showCatName val="0"/>
-          <c:showSerName val="0"/>
-          <c:showPercent val="0"/>
-          <c:showBubbleSize val="0"/>
-        </c:dLbls>
-        <c:smooth val="0"/>
-        <c:axId val="641966232"/>
-        <c:axId val="442491896"/>
-      </c:lineChart>
-      <c:catAx>
-        <c:axId val="641966232"/>
-        <c:scaling>
-          <c:orientation val="minMax"/>
-        </c:scaling>
-        <c:delete val="0"/>
-        <c:axPos val="b"/>
-        <c:title>
-          <c:tx>
-            <c:rich>
-              <a:bodyPr rot="0" spcFirstLastPara="1" vertOverflow="ellipsis" vert="horz" wrap="square" anchor="ctr" anchorCtr="1"/>
-              <a:lstStyle/>
-              <a:p>
-                <a:pPr>
-                  <a:defRPr sz="1000" b="0" i="0" u="none" strike="noStrike" kern="1200" baseline="0">
-                    <a:solidFill>
-                      <a:schemeClr val="tx1">
-                        <a:lumMod val="65000"/>
-                        <a:lumOff val="35000"/>
-                      </a:schemeClr>
-                    </a:solidFill>
-                    <a:latin typeface="+mn-lt"/>
-                    <a:ea typeface="+mn-ea"/>
-                    <a:cs typeface="+mn-cs"/>
-                  </a:defRPr>
-                </a:pPr>
-                <a:r>
-                  <a:rPr lang="en-US"/>
-                  <a:t>Heap Size (n)</a:t>
-                </a:r>
-              </a:p>
-            </c:rich>
-          </c:tx>
-          <c:overlay val="0"/>
-          <c:spPr>
-            <a:noFill/>
-            <a:ln>
-              <a:noFill/>
-            </a:ln>
-            <a:effectLst/>
-          </c:spPr>
-          <c:txPr>
-            <a:bodyPr rot="0" spcFirstLastPara="1" vertOverflow="ellipsis" vert="horz" wrap="square" anchor="ctr" anchorCtr="1"/>
-            <a:lstStyle/>
-            <a:p>
-              <a:pPr>
-                <a:defRPr sz="1000" b="0" i="0" u="none" strike="noStrike" kern="1200" baseline="0">
-                  <a:solidFill>
-                    <a:schemeClr val="tx1">
-                      <a:lumMod val="65000"/>
-                      <a:lumOff val="35000"/>
-                    </a:schemeClr>
-                  </a:solidFill>
-                  <a:latin typeface="+mn-lt"/>
-                  <a:ea typeface="+mn-ea"/>
-                  <a:cs typeface="+mn-cs"/>
-                </a:defRPr>
-              </a:pPr>
-              <a:endParaRPr lang="en-US"/>
-            </a:p>
-          </c:txPr>
-        </c:title>
         <c:numFmt formatCode="#,##0" sourceLinked="0"/>
-        <c:majorTickMark val="in"/>
-        <c:minorTickMark val="none"/>
-        <c:tickLblPos val="nextTo"/>
-        <c:spPr>
-          <a:noFill/>
-          <a:ln w="9525" cap="flat" cmpd="sng" algn="ctr">
-            <a:solidFill>
-              <a:schemeClr val="tx1">
-                <a:lumMod val="15000"/>
-                <a:lumOff val="85000"/>
-              </a:schemeClr>
-            </a:solidFill>
-            <a:round/>
-          </a:ln>
-          <a:effectLst/>
-        </c:spPr>
-        <c:txPr>
-          <a:bodyPr rot="-60000000" spcFirstLastPara="1" vertOverflow="ellipsis" vert="horz" wrap="square" anchor="ctr" anchorCtr="1"/>
-          <a:lstStyle/>
-          <a:p>
-            <a:pPr>
-              <a:defRPr sz="900" b="0" i="0" u="none" strike="noStrike" kern="1200" baseline="0">
-                <a:solidFill>
-                  <a:schemeClr val="tx1">
-                    <a:lumMod val="65000"/>
-                    <a:lumOff val="35000"/>
-                  </a:schemeClr>
-                </a:solidFill>
-                <a:latin typeface="+mn-lt"/>
-                <a:ea typeface="+mn-ea"/>
-                <a:cs typeface="+mn-cs"/>
-              </a:defRPr>
-            </a:pPr>
-            <a:endParaRPr lang="en-US"/>
-          </a:p>
-        </c:txPr>
-        <c:crossAx val="442491896"/>
-        <c:crosses val="autoZero"/>
-        <c:auto val="1"/>
-        <c:lblAlgn val="ctr"/>
-        <c:lblOffset val="100"/>
-        <c:noMultiLvlLbl val="0"/>
-      </c:catAx>
-      <c:valAx>
-        <c:axId val="442491896"/>
-        <c:scaling>
-          <c:orientation val="minMax"/>
-          <c:max val="11"/>
-          <c:min val="8"/>
-        </c:scaling>
-        <c:delete val="0"/>
-        <c:axPos val="l"/>
-        <c:majorGridlines>
-          <c:spPr>
-            <a:ln w="9525" cap="flat" cmpd="sng" algn="ctr">
-              <a:solidFill>
-                <a:schemeClr val="tx1">
-                  <a:lumMod val="15000"/>
-                  <a:lumOff val="85000"/>
-                </a:schemeClr>
-              </a:solidFill>
-              <a:round/>
-            </a:ln>
-            <a:effectLst/>
-          </c:spPr>
-        </c:majorGridlines>
-        <c:title>
-          <c:tx>
-            <c:rich>
-              <a:bodyPr rot="-5400000" spcFirstLastPara="1" vertOverflow="ellipsis" vert="horz" wrap="square" anchor="ctr" anchorCtr="1"/>
-              <a:lstStyle/>
-              <a:p>
-                <a:pPr>
-                  <a:defRPr sz="1000" b="0" i="0" u="none" strike="noStrike" kern="1200" baseline="0">
-                    <a:solidFill>
-                      <a:schemeClr val="tx1">
-                        <a:lumMod val="65000"/>
-                        <a:lumOff val="35000"/>
-                      </a:schemeClr>
-                    </a:solidFill>
-                    <a:latin typeface="+mn-lt"/>
-                    <a:ea typeface="+mn-ea"/>
-                    <a:cs typeface="+mn-cs"/>
-                  </a:defRPr>
-                </a:pPr>
-                <a:r>
-                  <a:rPr lang="en-US"/>
-                  <a:t>ExtractMin Steps (Avg)</a:t>
-                </a:r>
-              </a:p>
-            </c:rich>
-          </c:tx>
-          <c:overlay val="0"/>
-          <c:spPr>
-            <a:noFill/>
-            <a:ln>
-              <a:noFill/>
-            </a:ln>
-            <a:effectLst/>
-          </c:spPr>
-          <c:txPr>
-            <a:bodyPr rot="-5400000" spcFirstLastPara="1" vertOverflow="ellipsis" vert="horz" wrap="square" anchor="ctr" anchorCtr="1"/>
-            <a:lstStyle/>
-            <a:p>
-              <a:pPr>
-                <a:defRPr sz="1000" b="0" i="0" u="none" strike="noStrike" kern="1200" baseline="0">
-                  <a:solidFill>
-                    <a:schemeClr val="tx1">
-                      <a:lumMod val="65000"/>
-                      <a:lumOff val="35000"/>
-                    </a:schemeClr>
-                  </a:solidFill>
-                  <a:latin typeface="+mn-lt"/>
-                  <a:ea typeface="+mn-ea"/>
-                  <a:cs typeface="+mn-cs"/>
-                </a:defRPr>
-              </a:pPr>
-              <a:endParaRPr lang="en-US"/>
-            </a:p>
-          </c:txPr>
-        </c:title>
-        <c:numFmt formatCode="#,##0.0" sourceLinked="0"/>
         <c:majorTickMark val="none"/>
         <c:minorTickMark val="none"/>
         <c:tickLblPos val="nextTo"/>
@@ -3569,7 +2913,7 @@
 </c:chartSpace>
 </file>
 
-<file path=word/charts/chart3.xml><?xml version="1.0" encoding="utf-8"?>
+<file path=word/charts/chart2.xml><?xml version="1.0" encoding="utf-8"?>
 <c:chartSpace xmlns:c="http://schemas.openxmlformats.org/drawingml/2006/chart" xmlns:a="http://schemas.openxmlformats.org/drawingml/2006/main" xmlns:r="http://schemas.openxmlformats.org/officeDocument/2006/relationships" xmlns:c16r2="http://schemas.microsoft.com/office/drawing/2015/06/chart">
   <c:date1904 val="0"/>
   <c:lang val="en-US"/>
@@ -3586,19 +2930,19 @@
     <c:autoTitleDeleted val="1"/>
     <c:plotArea>
       <c:layout/>
-      <c:lineChart>
-        <c:grouping val="standard"/>
+      <c:scatterChart>
+        <c:scatterStyle val="lineMarker"/>
         <c:varyColors val="0"/>
         <c:ser>
           <c:idx val="0"/>
           <c:order val="0"/>
           <c:tx>
             <c:strRef>
-              <c:f>Sheet1!$B$25</c:f>
+              <c:f>results!$B$25</c:f>
               <c:strCache>
                 <c:ptCount val="1"/>
                 <c:pt idx="0">
-                  <c:v>Average Steps (Standard)</c:v>
+                  <c:v>Standard</c:v>
                 </c:pt>
               </c:strCache>
             </c:strRef>
@@ -3615,9 +2959,9 @@
           <c:marker>
             <c:symbol val="none"/>
           </c:marker>
-          <c:cat>
+          <c:xVal>
             <c:numRef>
-              <c:f>Sheet1!$A$49:$A$75</c:f>
+              <c:f>results!$A$26:$A$52</c:f>
               <c:numCache>
                 <c:formatCode>General</c:formatCode>
                 <c:ptCount val="27"/>
@@ -3704,101 +3048,101 @@
                 </c:pt>
               </c:numCache>
             </c:numRef>
-          </c:cat>
-          <c:val>
+          </c:xVal>
+          <c:yVal>
             <c:numRef>
-              <c:f>Sheet1!$B$49:$B$75</c:f>
+              <c:f>results!$B$26:$B$52</c:f>
               <c:numCache>
                 <c:formatCode>General</c:formatCode>
                 <c:ptCount val="27"/>
                 <c:pt idx="0">
-                  <c:v>0.5</c:v>
+                  <c:v>1</c:v>
                 </c:pt>
                 <c:pt idx="1">
-                  <c:v>0.98765400000000003</c:v>
+                  <c:v>1.987654</c:v>
                 </c:pt>
                 <c:pt idx="2">
-                  <c:v>1.4634149999999999</c:v>
+                  <c:v>2.9512200000000002</c:v>
                 </c:pt>
                 <c:pt idx="3">
-                  <c:v>6.0239999999999998E-3</c:v>
+                  <c:v>5.4217000000000001E-2</c:v>
                 </c:pt>
                 <c:pt idx="4">
-                  <c:v>5.9610000000000002E-3</c:v>
+                  <c:v>5.9612999999999999E-2</c:v>
                 </c:pt>
                 <c:pt idx="5">
-                  <c:v>4.4349999999999997E-3</c:v>
+                  <c:v>5.5432000000000002E-2</c:v>
                 </c:pt>
                 <c:pt idx="6">
-                  <c:v>6.2449999999999997E-3</c:v>
+                  <c:v>5.9147999999999999E-2</c:v>
                 </c:pt>
                 <c:pt idx="7">
-                  <c:v>4.9399999999999999E-3</c:v>
+                  <c:v>6.0006999999999998E-2</c:v>
                 </c:pt>
                 <c:pt idx="8">
-                  <c:v>5.5649999999999996E-3</c:v>
+                  <c:v>6.1126E-2</c:v>
                 </c:pt>
                 <c:pt idx="9">
-                  <c:v>6.1929999999999997E-3</c:v>
+                  <c:v>6.2571000000000002E-2</c:v>
                 </c:pt>
                 <c:pt idx="10">
-                  <c:v>6.2319999999999997E-3</c:v>
+                  <c:v>6.3301999999999997E-2</c:v>
                 </c:pt>
                 <c:pt idx="11">
-                  <c:v>6.5690000000000002E-3</c:v>
+                  <c:v>6.3943E-2</c:v>
                 </c:pt>
                 <c:pt idx="12">
-                  <c:v>6.8230000000000001E-3</c:v>
+                  <c:v>6.4379000000000006E-2</c:v>
                 </c:pt>
                 <c:pt idx="13">
-                  <c:v>6.9490000000000003E-3</c:v>
+                  <c:v>6.4645999999999995E-2</c:v>
                 </c:pt>
                 <c:pt idx="14">
-                  <c:v>6.9239999999999996E-3</c:v>
+                  <c:v>6.4670000000000005E-2</c:v>
                 </c:pt>
                 <c:pt idx="15">
-                  <c:v>6.9410000000000001E-3</c:v>
+                  <c:v>6.4700999999999995E-2</c:v>
                 </c:pt>
                 <c:pt idx="16">
-                  <c:v>7.0010000000000003E-3</c:v>
+                  <c:v>6.4772999999999997E-2</c:v>
                 </c:pt>
                 <c:pt idx="17">
-                  <c:v>7.0349999999999996E-3</c:v>
+                  <c:v>6.4832000000000001E-2</c:v>
                 </c:pt>
                 <c:pt idx="18">
-                  <c:v>7.0520000000000001E-3</c:v>
+                  <c:v>6.4859E-2</c:v>
                 </c:pt>
                 <c:pt idx="19">
-                  <c:v>7.0590000000000002E-3</c:v>
+                  <c:v>6.4880999999999994E-2</c:v>
                 </c:pt>
                 <c:pt idx="20">
-                  <c:v>7.064E-3</c:v>
+                  <c:v>6.4894999999999994E-2</c:v>
                 </c:pt>
                 <c:pt idx="21">
-                  <c:v>7.0629999999999998E-3</c:v>
+                  <c:v>6.4896999999999996E-2</c:v>
                 </c:pt>
                 <c:pt idx="22">
-                  <c:v>7.0619999999999997E-3</c:v>
+                  <c:v>6.4894999999999994E-2</c:v>
                 </c:pt>
                 <c:pt idx="23">
-                  <c:v>7.0609999999999996E-3</c:v>
+                  <c:v>6.4893000000000006E-2</c:v>
                 </c:pt>
                 <c:pt idx="24">
-                  <c:v>7.0629999999999998E-3</c:v>
+                  <c:v>6.4893000000000006E-2</c:v>
                 </c:pt>
                 <c:pt idx="25">
-                  <c:v>7.0629999999999998E-3</c:v>
+                  <c:v>6.4890000000000003E-2</c:v>
                 </c:pt>
                 <c:pt idx="26">
-                  <c:v>7.0629999999999998E-3</c:v>
+                  <c:v>6.4889000000000002E-2</c:v>
                 </c:pt>
               </c:numCache>
             </c:numRef>
-          </c:val>
+          </c:yVal>
           <c:smooth val="0"/>
           <c:extLst>
             <c:ext xmlns:c16="http://schemas.microsoft.com/office/drawing/2014/chart" uri="{C3380CC4-5D6E-409C-BE32-E72D297353CC}">
-              <c16:uniqueId val="{00000000-E24C-4D5C-BE5D-F4EDA14D8D7F}"/>
+              <c16:uniqueId val="{00000000-655C-4D18-8E64-D08A74C0BAD2}"/>
             </c:ext>
           </c:extLst>
         </c:ser>
@@ -3807,11 +3151,11 @@
           <c:order val="1"/>
           <c:tx>
             <c:strRef>
-              <c:f>Sheet1!$C$25</c:f>
+              <c:f>results!$C$25</c:f>
               <c:strCache>
                 <c:ptCount val="1"/>
                 <c:pt idx="0">
-                  <c:v>Average Steps (Naïve)</c:v>
+                  <c:v>Naïve</c:v>
                 </c:pt>
               </c:strCache>
             </c:strRef>
@@ -3828,9 +3172,9 @@
           <c:marker>
             <c:symbol val="none"/>
           </c:marker>
-          <c:cat>
+          <c:xVal>
             <c:numRef>
-              <c:f>Sheet1!$A$49:$A$75</c:f>
+              <c:f>results!$A$26:$A$52</c:f>
               <c:numCache>
                 <c:formatCode>General</c:formatCode>
                 <c:ptCount val="27"/>
@@ -3917,101 +3261,101 @@
                 </c:pt>
               </c:numCache>
             </c:numRef>
-          </c:cat>
-          <c:val>
+          </c:xVal>
+          <c:yVal>
             <c:numRef>
-              <c:f>Sheet1!$C$49:$C$75</c:f>
+              <c:f>results!$C$26:$C$52</c:f>
               <c:numCache>
                 <c:formatCode>General</c:formatCode>
                 <c:ptCount val="27"/>
                 <c:pt idx="0">
-                  <c:v>0.5</c:v>
+                  <c:v>1</c:v>
                 </c:pt>
                 <c:pt idx="1">
-                  <c:v>0.98765400000000003</c:v>
+                  <c:v>1.987654</c:v>
                 </c:pt>
                 <c:pt idx="2">
-                  <c:v>1.4634149999999999</c:v>
+                  <c:v>2.9512200000000002</c:v>
                 </c:pt>
                 <c:pt idx="3">
-                  <c:v>1.927711</c:v>
+                  <c:v>3.8885540000000001</c:v>
                 </c:pt>
                 <c:pt idx="4">
-                  <c:v>2.3845010000000002</c:v>
+                  <c:v>4.8077500000000004</c:v>
                 </c:pt>
                 <c:pt idx="5">
-                  <c:v>2.8381370000000001</c:v>
+                  <c:v>5.7184039999999996</c:v>
                 </c:pt>
                 <c:pt idx="6">
-                  <c:v>3.2916970000000001</c:v>
+                  <c:v>6.6274800000000003</c:v>
                 </c:pt>
                 <c:pt idx="7">
-                  <c:v>3.7467980000000001</c:v>
+                  <c:v>7.5387849999999998</c:v>
                 </c:pt>
                 <c:pt idx="8">
-                  <c:v>4.2039960000000001</c:v>
+                  <c:v>8.4537910000000007</c:v>
                 </c:pt>
                 <c:pt idx="9">
-                  <c:v>4.6632360000000004</c:v>
+                  <c:v>9.3726029999999998</c:v>
                 </c:pt>
                 <c:pt idx="10">
-                  <c:v>5.124193</c:v>
+                  <c:v>10.294696</c:v>
                 </c:pt>
                 <c:pt idx="11">
-                  <c:v>5.5864700000000003</c:v>
+                  <c:v>11.219347000000001</c:v>
                 </c:pt>
                 <c:pt idx="12">
-                  <c:v>6.0497059999999996</c:v>
+                  <c:v>12.145868999999999</c:v>
                 </c:pt>
                 <c:pt idx="13">
-                  <c:v>6.5136060000000002</c:v>
+                  <c:v>13.073696</c:v>
                 </c:pt>
                 <c:pt idx="14">
-                  <c:v>6.9779530000000003</c:v>
+                  <c:v>14.002402</c:v>
                 </c:pt>
                 <c:pt idx="15">
-                  <c:v>7.4425889999999999</c:v>
+                  <c:v>14.931683</c:v>
                 </c:pt>
                 <c:pt idx="16">
-                  <c:v>7.9074119999999999</c:v>
+                  <c:v>15.861331</c:v>
                 </c:pt>
                 <c:pt idx="17">
-                  <c:v>8.3723500000000008</c:v>
+                  <c:v>16.79121</c:v>
                 </c:pt>
                 <c:pt idx="18">
-                  <c:v>8.8373600000000003</c:v>
+                  <c:v>17.721229999999998</c:v>
                 </c:pt>
                 <c:pt idx="19">
-                  <c:v>9.3024129999999996</c:v>
+                  <c:v>18.651337000000002</c:v>
                 </c:pt>
                 <c:pt idx="20">
-                  <c:v>9.7674920000000007</c:v>
+                  <c:v>19.581496000000001</c:v>
                 </c:pt>
                 <c:pt idx="21">
-                  <c:v>10.232587000000001</c:v>
+                  <c:v>20.511686000000001</c:v>
                 </c:pt>
                 <c:pt idx="22">
-                  <c:v>10.697691000000001</c:v>
+                  <c:v>21.441893</c:v>
                 </c:pt>
                 <c:pt idx="23">
-                  <c:v>11.162800000000001</c:v>
+                  <c:v>22.372112000000001</c:v>
                 </c:pt>
                 <c:pt idx="24">
-                  <c:v>11.627912</c:v>
+                  <c:v>23.302336</c:v>
                 </c:pt>
                 <c:pt idx="25">
-                  <c:v>12.093026</c:v>
+                  <c:v>24.232564</c:v>
                 </c:pt>
                 <c:pt idx="26">
-                  <c:v>12.558141000000001</c:v>
+                  <c:v>25.162794000000002</c:v>
                 </c:pt>
               </c:numCache>
             </c:numRef>
-          </c:val>
+          </c:yVal>
           <c:smooth val="0"/>
           <c:extLst>
             <c:ext xmlns:c16="http://schemas.microsoft.com/office/drawing/2014/chart" uri="{C3380CC4-5D6E-409C-BE32-E72D297353CC}">
-              <c16:uniqueId val="{00000001-E24C-4D5C-BE5D-F4EDA14D8D7F}"/>
+              <c16:uniqueId val="{00000001-655C-4D18-8E64-D08A74C0BAD2}"/>
             </c:ext>
           </c:extLst>
         </c:ser>
@@ -4023,14 +3367,14 @@
           <c:showPercent val="0"/>
           <c:showBubbleSize val="0"/>
         </c:dLbls>
-        <c:smooth val="0"/>
         <c:axId val="641966232"/>
         <c:axId val="442491896"/>
-      </c:lineChart>
-      <c:catAx>
+      </c:scatterChart>
+      <c:valAx>
         <c:axId val="641966232"/>
         <c:scaling>
           <c:orientation val="minMax"/>
+          <c:max val="400"/>
         </c:scaling>
         <c:delete val="0"/>
         <c:axPos val="b"/>
@@ -4089,8 +3433,8 @@
             </a:p>
           </c:txPr>
         </c:title>
-        <c:numFmt formatCode="#,##0" sourceLinked="0"/>
-        <c:majorTickMark val="in"/>
+        <c:numFmt formatCode="General" sourceLinked="1"/>
+        <c:majorTickMark val="cross"/>
         <c:minorTickMark val="none"/>
         <c:tickLblPos val="nextTo"/>
         <c:spPr>
@@ -4128,11 +3472,8 @@
         </c:txPr>
         <c:crossAx val="442491896"/>
         <c:crosses val="autoZero"/>
-        <c:auto val="1"/>
-        <c:lblAlgn val="ctr"/>
-        <c:lblOffset val="100"/>
-        <c:noMultiLvlLbl val="0"/>
-      </c:catAx>
+        <c:crossBetween val="midCat"/>
+      </c:valAx>
       <c:valAx>
         <c:axId val="442491896"/>
         <c:scaling>
@@ -4404,46 +3745,6 @@
 </cs:colorStyle>
 </file>
 
-<file path=word/charts/colors3.xml><?xml version="1.0" encoding="utf-8"?>
-<cs:colorStyle xmlns:cs="http://schemas.microsoft.com/office/drawing/2012/chartStyle" xmlns:a="http://schemas.openxmlformats.org/drawingml/2006/main" meth="cycle" id="10">
-  <a:schemeClr val="accent1"/>
-  <a:schemeClr val="accent2"/>
-  <a:schemeClr val="accent3"/>
-  <a:schemeClr val="accent4"/>
-  <a:schemeClr val="accent5"/>
-  <a:schemeClr val="accent6"/>
-  <cs:variation/>
-  <cs:variation>
-    <a:lumMod val="60000"/>
-  </cs:variation>
-  <cs:variation>
-    <a:lumMod val="80000"/>
-    <a:lumOff val="20000"/>
-  </cs:variation>
-  <cs:variation>
-    <a:lumMod val="80000"/>
-  </cs:variation>
-  <cs:variation>
-    <a:lumMod val="60000"/>
-    <a:lumOff val="40000"/>
-  </cs:variation>
-  <cs:variation>
-    <a:lumMod val="50000"/>
-  </cs:variation>
-  <cs:variation>
-    <a:lumMod val="70000"/>
-    <a:lumOff val="30000"/>
-  </cs:variation>
-  <cs:variation>
-    <a:lumMod val="70000"/>
-  </cs:variation>
-  <cs:variation>
-    <a:lumMod val="50000"/>
-    <a:lumOff val="50000"/>
-  </cs:variation>
-</cs:colorStyle>
-</file>
-
 <file path=word/charts/style1.xml><?xml version="1.0" encoding="utf-8"?>
 <cs:chartStyle xmlns:cs="http://schemas.microsoft.com/office/drawing/2012/chartStyle" xmlns:a="http://schemas.openxmlformats.org/drawingml/2006/main" id="227">
   <cs:axisTitle>
@@ -5476,528 +4777,12 @@
 </cs:chartStyle>
 </file>
 
-<file path=word/charts/style3.xml><?xml version="1.0" encoding="utf-8"?>
-<cs:chartStyle xmlns:cs="http://schemas.microsoft.com/office/drawing/2012/chartStyle" xmlns:a="http://schemas.openxmlformats.org/drawingml/2006/main" id="227">
-  <cs:axisTitle>
-    <cs:lnRef idx="0"/>
-    <cs:fillRef idx="0"/>
-    <cs:effectRef idx="0"/>
-    <cs:fontRef idx="minor">
-      <a:schemeClr val="tx1">
-        <a:lumMod val="65000"/>
-        <a:lumOff val="35000"/>
-      </a:schemeClr>
-    </cs:fontRef>
-    <cs:defRPr sz="1000" kern="1200"/>
-  </cs:axisTitle>
-  <cs:categoryAxis>
-    <cs:lnRef idx="0"/>
-    <cs:fillRef idx="0"/>
-    <cs:effectRef idx="0"/>
-    <cs:fontRef idx="minor">
-      <a:schemeClr val="tx1">
-        <a:lumMod val="65000"/>
-        <a:lumOff val="35000"/>
-      </a:schemeClr>
-    </cs:fontRef>
-    <cs:spPr>
-      <a:ln w="9525" cap="flat" cmpd="sng" algn="ctr">
-        <a:solidFill>
-          <a:schemeClr val="tx1">
-            <a:lumMod val="15000"/>
-            <a:lumOff val="85000"/>
-          </a:schemeClr>
-        </a:solidFill>
-        <a:round/>
-      </a:ln>
-    </cs:spPr>
-    <cs:defRPr sz="900" kern="1200"/>
-  </cs:categoryAxis>
-  <cs:chartArea mods="allowNoFillOverride allowNoLineOverride">
-    <cs:lnRef idx="0"/>
-    <cs:fillRef idx="0"/>
-    <cs:effectRef idx="0"/>
-    <cs:fontRef idx="minor">
-      <a:schemeClr val="tx1"/>
-    </cs:fontRef>
-    <cs:spPr>
-      <a:solidFill>
-        <a:schemeClr val="bg1"/>
-      </a:solidFill>
-      <a:ln w="9525" cap="flat" cmpd="sng" algn="ctr">
-        <a:solidFill>
-          <a:schemeClr val="tx1">
-            <a:lumMod val="15000"/>
-            <a:lumOff val="85000"/>
-          </a:schemeClr>
-        </a:solidFill>
-        <a:round/>
-      </a:ln>
-    </cs:spPr>
-    <cs:defRPr sz="1000" kern="1200"/>
-  </cs:chartArea>
-  <cs:dataLabel>
-    <cs:lnRef idx="0"/>
-    <cs:fillRef idx="0"/>
-    <cs:effectRef idx="0"/>
-    <cs:fontRef idx="minor">
-      <a:schemeClr val="tx1">
-        <a:lumMod val="75000"/>
-        <a:lumOff val="25000"/>
-      </a:schemeClr>
-    </cs:fontRef>
-    <cs:defRPr sz="900" kern="1200"/>
-  </cs:dataLabel>
-  <cs:dataLabelCallout>
-    <cs:lnRef idx="0"/>
-    <cs:fillRef idx="0"/>
-    <cs:effectRef idx="0"/>
-    <cs:fontRef idx="minor">
-      <a:schemeClr val="dk1">
-        <a:lumMod val="65000"/>
-        <a:lumOff val="35000"/>
-      </a:schemeClr>
-    </cs:fontRef>
-    <cs:spPr>
-      <a:solidFill>
-        <a:schemeClr val="lt1"/>
-      </a:solidFill>
-      <a:ln>
-        <a:solidFill>
-          <a:schemeClr val="dk1">
-            <a:lumMod val="25000"/>
-            <a:lumOff val="75000"/>
-          </a:schemeClr>
-        </a:solidFill>
-      </a:ln>
-    </cs:spPr>
-    <cs:defRPr sz="900" kern="1200"/>
-    <cs:bodyPr rot="0" spcFirstLastPara="1" vertOverflow="clip" horzOverflow="clip" vert="horz" wrap="square" lIns="36576" tIns="18288" rIns="36576" bIns="18288" anchor="ctr" anchorCtr="1">
-      <a:spAutoFit/>
-    </cs:bodyPr>
-  </cs:dataLabelCallout>
-  <cs:dataPoint>
-    <cs:lnRef idx="0"/>
-    <cs:fillRef idx="1">
-      <cs:styleClr val="auto"/>
-    </cs:fillRef>
-    <cs:effectRef idx="0"/>
-    <cs:fontRef idx="minor">
-      <a:schemeClr val="tx1"/>
-    </cs:fontRef>
-    <cs:spPr>
-      <a:solidFill>
-        <a:schemeClr val="phClr"/>
-      </a:solidFill>
-    </cs:spPr>
-  </cs:dataPoint>
-  <cs:dataPoint3D>
-    <cs:lnRef idx="0"/>
-    <cs:fillRef idx="1">
-      <cs:styleClr val="auto"/>
-    </cs:fillRef>
-    <cs:effectRef idx="0"/>
-    <cs:fontRef idx="minor">
-      <a:schemeClr val="tx1"/>
-    </cs:fontRef>
-    <cs:spPr>
-      <a:solidFill>
-        <a:schemeClr val="phClr"/>
-      </a:solidFill>
-    </cs:spPr>
-  </cs:dataPoint3D>
-  <cs:dataPointLine>
-    <cs:lnRef idx="0">
-      <cs:styleClr val="auto"/>
-    </cs:lnRef>
-    <cs:fillRef idx="1"/>
-    <cs:effectRef idx="0"/>
-    <cs:fontRef idx="minor">
-      <a:schemeClr val="tx1"/>
-    </cs:fontRef>
-    <cs:spPr>
-      <a:ln w="28575" cap="rnd">
-        <a:solidFill>
-          <a:schemeClr val="phClr"/>
-        </a:solidFill>
-        <a:round/>
-      </a:ln>
-    </cs:spPr>
-  </cs:dataPointLine>
-  <cs:dataPointMarker>
-    <cs:lnRef idx="0">
-      <cs:styleClr val="auto"/>
-    </cs:lnRef>
-    <cs:fillRef idx="1">
-      <cs:styleClr val="auto"/>
-    </cs:fillRef>
-    <cs:effectRef idx="0"/>
-    <cs:fontRef idx="minor">
-      <a:schemeClr val="tx1"/>
-    </cs:fontRef>
-    <cs:spPr>
-      <a:solidFill>
-        <a:schemeClr val="phClr"/>
-      </a:solidFill>
-      <a:ln w="9525">
-        <a:solidFill>
-          <a:schemeClr val="phClr"/>
-        </a:solidFill>
-      </a:ln>
-    </cs:spPr>
-  </cs:dataPointMarker>
-  <cs:dataPointMarkerLayout symbol="circle" size="5"/>
-  <cs:dataPointWireframe>
-    <cs:lnRef idx="0">
-      <cs:styleClr val="auto"/>
-    </cs:lnRef>
-    <cs:fillRef idx="1"/>
-    <cs:effectRef idx="0"/>
-    <cs:fontRef idx="minor">
-      <a:schemeClr val="tx1"/>
-    </cs:fontRef>
-    <cs:spPr>
-      <a:ln w="9525" cap="rnd">
-        <a:solidFill>
-          <a:schemeClr val="phClr"/>
-        </a:solidFill>
-        <a:round/>
-      </a:ln>
-    </cs:spPr>
-  </cs:dataPointWireframe>
-  <cs:dataTable>
-    <cs:lnRef idx="0"/>
-    <cs:fillRef idx="0"/>
-    <cs:effectRef idx="0"/>
-    <cs:fontRef idx="minor">
-      <a:schemeClr val="tx1">
-        <a:lumMod val="65000"/>
-        <a:lumOff val="35000"/>
-      </a:schemeClr>
-    </cs:fontRef>
-    <cs:spPr>
-      <a:noFill/>
-      <a:ln w="9525" cap="flat" cmpd="sng" algn="ctr">
-        <a:solidFill>
-          <a:schemeClr val="tx1">
-            <a:lumMod val="15000"/>
-            <a:lumOff val="85000"/>
-          </a:schemeClr>
-        </a:solidFill>
-        <a:round/>
-      </a:ln>
-    </cs:spPr>
-    <cs:defRPr sz="900" kern="1200"/>
-  </cs:dataTable>
-  <cs:downBar>
-    <cs:lnRef idx="0"/>
-    <cs:fillRef idx="0"/>
-    <cs:effectRef idx="0"/>
-    <cs:fontRef idx="minor">
-      <a:schemeClr val="dk1"/>
-    </cs:fontRef>
-    <cs:spPr>
-      <a:solidFill>
-        <a:schemeClr val="dk1">
-          <a:lumMod val="65000"/>
-          <a:lumOff val="35000"/>
-        </a:schemeClr>
-      </a:solidFill>
-      <a:ln w="9525">
-        <a:solidFill>
-          <a:schemeClr val="tx1">
-            <a:lumMod val="65000"/>
-            <a:lumOff val="35000"/>
-          </a:schemeClr>
-        </a:solidFill>
-      </a:ln>
-    </cs:spPr>
-  </cs:downBar>
-  <cs:dropLine>
-    <cs:lnRef idx="0"/>
-    <cs:fillRef idx="0"/>
-    <cs:effectRef idx="0"/>
-    <cs:fontRef idx="minor">
-      <a:schemeClr val="tx1"/>
-    </cs:fontRef>
-    <cs:spPr>
-      <a:ln w="9525" cap="flat" cmpd="sng" algn="ctr">
-        <a:solidFill>
-          <a:schemeClr val="tx1">
-            <a:lumMod val="35000"/>
-            <a:lumOff val="65000"/>
-          </a:schemeClr>
-        </a:solidFill>
-        <a:round/>
-      </a:ln>
-    </cs:spPr>
-  </cs:dropLine>
-  <cs:errorBar>
-    <cs:lnRef idx="0"/>
-    <cs:fillRef idx="0"/>
-    <cs:effectRef idx="0"/>
-    <cs:fontRef idx="minor">
-      <a:schemeClr val="tx1"/>
-    </cs:fontRef>
-    <cs:spPr>
-      <a:ln w="9525" cap="flat" cmpd="sng" algn="ctr">
-        <a:solidFill>
-          <a:schemeClr val="tx1">
-            <a:lumMod val="65000"/>
-            <a:lumOff val="35000"/>
-          </a:schemeClr>
-        </a:solidFill>
-        <a:round/>
-      </a:ln>
-    </cs:spPr>
-  </cs:errorBar>
-  <cs:floor>
-    <cs:lnRef idx="0"/>
-    <cs:fillRef idx="0"/>
-    <cs:effectRef idx="0"/>
-    <cs:fontRef idx="minor">
-      <a:schemeClr val="tx1"/>
-    </cs:fontRef>
-    <cs:spPr>
-      <a:noFill/>
-      <a:ln>
-        <a:noFill/>
-      </a:ln>
-    </cs:spPr>
-  </cs:floor>
-  <cs:gridlineMajor>
-    <cs:lnRef idx="0"/>
-    <cs:fillRef idx="0"/>
-    <cs:effectRef idx="0"/>
-    <cs:fontRef idx="minor">
-      <a:schemeClr val="tx1"/>
-    </cs:fontRef>
-    <cs:spPr>
-      <a:ln w="9525" cap="flat" cmpd="sng" algn="ctr">
-        <a:solidFill>
-          <a:schemeClr val="tx1">
-            <a:lumMod val="15000"/>
-            <a:lumOff val="85000"/>
-          </a:schemeClr>
-        </a:solidFill>
-        <a:round/>
-      </a:ln>
-    </cs:spPr>
-  </cs:gridlineMajor>
-  <cs:gridlineMinor>
-    <cs:lnRef idx="0"/>
-    <cs:fillRef idx="0"/>
-    <cs:effectRef idx="0"/>
-    <cs:fontRef idx="minor">
-      <a:schemeClr val="tx1"/>
-    </cs:fontRef>
-    <cs:spPr>
-      <a:ln w="9525" cap="flat" cmpd="sng" algn="ctr">
-        <a:solidFill>
-          <a:schemeClr val="tx1">
-            <a:lumMod val="5000"/>
-            <a:lumOff val="95000"/>
-          </a:schemeClr>
-        </a:solidFill>
-        <a:round/>
-      </a:ln>
-    </cs:spPr>
-  </cs:gridlineMinor>
-  <cs:hiLoLine>
-    <cs:lnRef idx="0"/>
-    <cs:fillRef idx="0"/>
-    <cs:effectRef idx="0"/>
-    <cs:fontRef idx="minor">
-      <a:schemeClr val="tx1"/>
-    </cs:fontRef>
-    <cs:spPr>
-      <a:ln w="9525" cap="flat" cmpd="sng" algn="ctr">
-        <a:solidFill>
-          <a:schemeClr val="tx1">
-            <a:lumMod val="75000"/>
-            <a:lumOff val="25000"/>
-          </a:schemeClr>
-        </a:solidFill>
-        <a:round/>
-      </a:ln>
-    </cs:spPr>
-  </cs:hiLoLine>
-  <cs:leaderLine>
-    <cs:lnRef idx="0"/>
-    <cs:fillRef idx="0"/>
-    <cs:effectRef idx="0"/>
-    <cs:fontRef idx="minor">
-      <a:schemeClr val="tx1"/>
-    </cs:fontRef>
-    <cs:spPr>
-      <a:ln w="9525" cap="flat" cmpd="sng" algn="ctr">
-        <a:solidFill>
-          <a:schemeClr val="tx1">
-            <a:lumMod val="35000"/>
-            <a:lumOff val="65000"/>
-          </a:schemeClr>
-        </a:solidFill>
-        <a:round/>
-      </a:ln>
-    </cs:spPr>
-  </cs:leaderLine>
-  <cs:legend>
-    <cs:lnRef idx="0"/>
-    <cs:fillRef idx="0"/>
-    <cs:effectRef idx="0"/>
-    <cs:fontRef idx="minor">
-      <a:schemeClr val="tx1">
-        <a:lumMod val="65000"/>
-        <a:lumOff val="35000"/>
-      </a:schemeClr>
-    </cs:fontRef>
-    <cs:defRPr sz="900" kern="1200"/>
-  </cs:legend>
-  <cs:plotArea mods="allowNoFillOverride allowNoLineOverride">
-    <cs:lnRef idx="0"/>
-    <cs:fillRef idx="0"/>
-    <cs:effectRef idx="0"/>
-    <cs:fontRef idx="minor">
-      <a:schemeClr val="tx1"/>
-    </cs:fontRef>
-  </cs:plotArea>
-  <cs:plotArea3D mods="allowNoFillOverride allowNoLineOverride">
-    <cs:lnRef idx="0"/>
-    <cs:fillRef idx="0"/>
-    <cs:effectRef idx="0"/>
-    <cs:fontRef idx="minor">
-      <a:schemeClr val="tx1"/>
-    </cs:fontRef>
-  </cs:plotArea3D>
-  <cs:seriesAxis>
-    <cs:lnRef idx="0"/>
-    <cs:fillRef idx="0"/>
-    <cs:effectRef idx="0"/>
-    <cs:fontRef idx="minor">
-      <a:schemeClr val="tx1">
-        <a:lumMod val="65000"/>
-        <a:lumOff val="35000"/>
-      </a:schemeClr>
-    </cs:fontRef>
-    <cs:defRPr sz="900" kern="1200"/>
-  </cs:seriesAxis>
-  <cs:seriesLine>
-    <cs:lnRef idx="0"/>
-    <cs:fillRef idx="0"/>
-    <cs:effectRef idx="0"/>
-    <cs:fontRef idx="minor">
-      <a:schemeClr val="tx1"/>
-    </cs:fontRef>
-    <cs:spPr>
-      <a:ln w="9525" cap="flat" cmpd="sng" algn="ctr">
-        <a:solidFill>
-          <a:schemeClr val="tx1">
-            <a:lumMod val="35000"/>
-            <a:lumOff val="65000"/>
-          </a:schemeClr>
-        </a:solidFill>
-        <a:round/>
-      </a:ln>
-    </cs:spPr>
-  </cs:seriesLine>
-  <cs:title>
-    <cs:lnRef idx="0"/>
-    <cs:fillRef idx="0"/>
-    <cs:effectRef idx="0"/>
-    <cs:fontRef idx="minor">
-      <a:schemeClr val="tx1">
-        <a:lumMod val="65000"/>
-        <a:lumOff val="35000"/>
-      </a:schemeClr>
-    </cs:fontRef>
-    <cs:defRPr sz="1400" b="0" kern="1200" spc="0" baseline="0"/>
-  </cs:title>
-  <cs:trendline>
-    <cs:lnRef idx="0">
-      <cs:styleClr val="auto"/>
-    </cs:lnRef>
-    <cs:fillRef idx="0"/>
-    <cs:effectRef idx="0"/>
-    <cs:fontRef idx="minor">
-      <a:schemeClr val="tx1"/>
-    </cs:fontRef>
-    <cs:spPr>
-      <a:ln w="19050" cap="rnd">
-        <a:solidFill>
-          <a:schemeClr val="phClr"/>
-        </a:solidFill>
-        <a:prstDash val="sysDot"/>
-      </a:ln>
-    </cs:spPr>
-  </cs:trendline>
-  <cs:trendlineLabel>
-    <cs:lnRef idx="0"/>
-    <cs:fillRef idx="0"/>
-    <cs:effectRef idx="0"/>
-    <cs:fontRef idx="minor">
-      <a:schemeClr val="tx1">
-        <a:lumMod val="65000"/>
-        <a:lumOff val="35000"/>
-      </a:schemeClr>
-    </cs:fontRef>
-    <cs:defRPr sz="900" kern="1200"/>
-  </cs:trendlineLabel>
-  <cs:upBar>
-    <cs:lnRef idx="0"/>
-    <cs:fillRef idx="0"/>
-    <cs:effectRef idx="0"/>
-    <cs:fontRef idx="minor">
-      <a:schemeClr val="dk1"/>
-    </cs:fontRef>
-    <cs:spPr>
-      <a:solidFill>
-        <a:schemeClr val="lt1"/>
-      </a:solidFill>
-      <a:ln w="9525">
-        <a:solidFill>
-          <a:schemeClr val="tx1">
-            <a:lumMod val="15000"/>
-            <a:lumOff val="85000"/>
-          </a:schemeClr>
-        </a:solidFill>
-      </a:ln>
-    </cs:spPr>
-  </cs:upBar>
-  <cs:valueAxis>
-    <cs:lnRef idx="0"/>
-    <cs:fillRef idx="0"/>
-    <cs:effectRef idx="0"/>
-    <cs:fontRef idx="minor">
-      <a:schemeClr val="tx1">
-        <a:lumMod val="65000"/>
-        <a:lumOff val="35000"/>
-      </a:schemeClr>
-    </cs:fontRef>
-    <cs:defRPr sz="900" kern="1200"/>
-  </cs:valueAxis>
-  <cs:wall>
-    <cs:lnRef idx="0"/>
-    <cs:fillRef idx="0"/>
-    <cs:effectRef idx="0"/>
-    <cs:fontRef idx="minor">
-      <a:schemeClr val="tx1"/>
-    </cs:fontRef>
-    <cs:spPr>
-      <a:noFill/>
-      <a:ln>
-        <a:noFill/>
-      </a:ln>
-    </cs:spPr>
-  </cs:wall>
-</cs:chartStyle>
-</file>
-
 <file path=word/glossary/document.xml><?xml version="1.0" encoding="utf-8"?>
-<w:glossaryDocument xmlns:wpc="http://schemas.microsoft.com/office/word/2010/wordprocessingCanvas" xmlns:cx="http://schemas.microsoft.com/office/drawing/2014/chartex" xmlns:cx1="http://schemas.microsoft.com/office/drawing/2015/9/8/chartex" xmlns:cx2="http://schemas.microsoft.com/office/drawing/2015/10/21/chartex" xmlns:cx3="http://schemas.microsoft.com/office/drawing/2016/5/9/chartex" xmlns:cx4="http://schemas.microsoft.com/office/drawing/2016/5/10/chartex" xmlns:cx5="http://schemas.microsoft.com/office/drawing/2016/5/11/chartex" xmlns:cx6="http://schemas.microsoft.com/office/drawing/2016/5/12/chartex" xmlns:cx7="http://schemas.microsoft.com/office/drawing/2016/5/13/chartex" xmlns:cx8="http://schemas.microsoft.com/office/drawing/2016/5/14/chartex" xmlns:mc="http://schemas.openxmlformats.org/markup-compatibility/2006" xmlns:aink="http://schemas.microsoft.com/office/drawing/2016/ink" xmlns:am3d="http://schemas.microsoft.com/office/drawing/2017/model3d" xmlns:o="urn:schemas-microsoft-com:office:office" xmlns:r="http://schemas.openxmlformats.org/officeDocument/2006/relationships" xmlns:m="http://schemas.openxmlformats.org/officeDocument/2006/math" xmlns:v="urn:schemas-microsoft-com:vml" xmlns:wp14="http://schemas.microsoft.com/office/word/2010/wordprocessingDrawing" xmlns:wp="http://schemas.openxmlformats.org/drawingml/2006/wordprocessingDrawing" xmlns:w10="urn:schemas-microsoft-com:office:word" xmlns:w="http://schemas.openxmlformats.org/wordprocessingml/2006/main" xmlns:w14="http://schemas.microsoft.com/office/word/2010/wordml" xmlns:w15="http://schemas.microsoft.com/office/word/2012/wordml" xmlns:w16se="http://schemas.microsoft.com/office/word/2015/wordml/symex" xmlns:wpg="http://schemas.microsoft.com/office/word/2010/wordprocessingGroup" xmlns:wpi="http://schemas.microsoft.com/office/word/2010/wordprocessingInk" xmlns:wne="http://schemas.microsoft.com/office/word/2006/wordml" xmlns:wps="http://schemas.microsoft.com/office/word/2010/wordprocessingShape" mc:Ignorable="w14 w15 w16se wp14"/>
+<w:glossaryDocument xmlns:wpc="http://schemas.microsoft.com/office/word/2010/wordprocessingCanvas" xmlns:cx="http://schemas.microsoft.com/office/drawing/2014/chartex" xmlns:cx1="http://schemas.microsoft.com/office/drawing/2015/9/8/chartex" xmlns:cx2="http://schemas.microsoft.com/office/drawing/2015/10/21/chartex" xmlns:cx3="http://schemas.microsoft.com/office/drawing/2016/5/9/chartex" xmlns:cx4="http://schemas.microsoft.com/office/drawing/2016/5/10/chartex" xmlns:cx5="http://schemas.microsoft.com/office/drawing/2016/5/11/chartex" xmlns:cx6="http://schemas.microsoft.com/office/drawing/2016/5/12/chartex" xmlns:cx7="http://schemas.microsoft.com/office/drawing/2016/5/13/chartex" xmlns:cx8="http://schemas.microsoft.com/office/drawing/2016/5/14/chartex" xmlns:mc="http://schemas.openxmlformats.org/markup-compatibility/2006" xmlns:aink="http://schemas.microsoft.com/office/drawing/2016/ink" xmlns:am3d="http://schemas.microsoft.com/office/drawing/2017/model3d" xmlns:o="urn:schemas-microsoft-com:office:office" xmlns:r="http://schemas.openxmlformats.org/officeDocument/2006/relationships" xmlns:m="http://schemas.openxmlformats.org/officeDocument/2006/math" xmlns:v="urn:schemas-microsoft-com:vml" xmlns:wp14="http://schemas.microsoft.com/office/word/2010/wordprocessingDrawing" xmlns:wp="http://schemas.openxmlformats.org/drawingml/2006/wordprocessingDrawing" xmlns:w10="urn:schemas-microsoft-com:office:word" xmlns:w="http://schemas.openxmlformats.org/wordprocessingml/2006/main" xmlns:w14="http://schemas.microsoft.com/office/word/2010/wordml" xmlns:w15="http://schemas.microsoft.com/office/word/2012/wordml" xmlns:w16cid="http://schemas.microsoft.com/office/word/2016/wordml/cid" xmlns:w16se="http://schemas.microsoft.com/office/word/2015/wordml/symex" xmlns:wpg="http://schemas.microsoft.com/office/word/2010/wordprocessingGroup" xmlns:wpi="http://schemas.microsoft.com/office/word/2010/wordprocessingInk" xmlns:wne="http://schemas.microsoft.com/office/word/2006/wordml" xmlns:wps="http://schemas.microsoft.com/office/word/2010/wordprocessingShape" mc:Ignorable="w14 w15 w16se w16cid wp14"/>
 </file>
 
 <file path=word/glossary/fontTable.xml><?xml version="1.0" encoding="utf-8"?>
-<w:fonts xmlns:mc="http://schemas.openxmlformats.org/markup-compatibility/2006" xmlns:r="http://schemas.openxmlformats.org/officeDocument/2006/relationships" xmlns:w="http://schemas.openxmlformats.org/wordprocessingml/2006/main" xmlns:w14="http://schemas.microsoft.com/office/word/2010/wordml" xmlns:w15="http://schemas.microsoft.com/office/word/2012/wordml" xmlns:w16se="http://schemas.microsoft.com/office/word/2015/wordml/symex" mc:Ignorable="w14 w15 w16se">
+<w:fonts xmlns:mc="http://schemas.openxmlformats.org/markup-compatibility/2006" xmlns:r="http://schemas.openxmlformats.org/officeDocument/2006/relationships" xmlns:w="http://schemas.openxmlformats.org/wordprocessingml/2006/main" xmlns:w14="http://schemas.microsoft.com/office/word/2010/wordml" xmlns:w15="http://schemas.microsoft.com/office/word/2012/wordml" xmlns:w16cid="http://schemas.microsoft.com/office/word/2016/wordml/cid" xmlns:w16se="http://schemas.microsoft.com/office/word/2015/wordml/symex" mc:Ignorable="w14 w15 w16se w16cid">
   <w:font w:name="Times New Roman">
     <w:panose1 w:val="02020603050405020304"/>
     <w:charset w:val="00"/>
@@ -6030,7 +4815,7 @@
 </file>
 
 <file path=word/glossary/settings.xml><?xml version="1.0" encoding="utf-8"?>
-<w:settings xmlns:mc="http://schemas.openxmlformats.org/markup-compatibility/2006" xmlns:o="urn:schemas-microsoft-com:office:office" xmlns:r="http://schemas.openxmlformats.org/officeDocument/2006/relationships" xmlns:m="http://schemas.openxmlformats.org/officeDocument/2006/math" xmlns:v="urn:schemas-microsoft-com:vml" xmlns:w10="urn:schemas-microsoft-com:office:word" xmlns:w="http://schemas.openxmlformats.org/wordprocessingml/2006/main" xmlns:w14="http://schemas.microsoft.com/office/word/2010/wordml" xmlns:w15="http://schemas.microsoft.com/office/word/2012/wordml" xmlns:w16se="http://schemas.microsoft.com/office/word/2015/wordml/symex" xmlns:sl="http://schemas.openxmlformats.org/schemaLibrary/2006/main" mc:Ignorable="w14 w15 w16se">
+<w:settings xmlns:mc="http://schemas.openxmlformats.org/markup-compatibility/2006" xmlns:o="urn:schemas-microsoft-com:office:office" xmlns:r="http://schemas.openxmlformats.org/officeDocument/2006/relationships" xmlns:m="http://schemas.openxmlformats.org/officeDocument/2006/math" xmlns:v="urn:schemas-microsoft-com:vml" xmlns:w10="urn:schemas-microsoft-com:office:word" xmlns:w="http://schemas.openxmlformats.org/wordprocessingml/2006/main" xmlns:w14="http://schemas.microsoft.com/office/word/2010/wordml" xmlns:w15="http://schemas.microsoft.com/office/word/2012/wordml" xmlns:w16cid="http://schemas.microsoft.com/office/word/2016/wordml/cid" xmlns:w16se="http://schemas.microsoft.com/office/word/2015/wordml/symex" xmlns:sl="http://schemas.openxmlformats.org/schemaLibrary/2006/main" mc:Ignorable="w14 w15 w16se w16cid">
   <w:view w:val="normal"/>
   <w:defaultTabStop w:val="720"/>
   <w:characterSpacingControl w:val="doNotCompress"/>
@@ -6041,10 +4826,12 @@
     <w:compatSetting w:name="enableOpenTypeFeatures" w:uri="http://schemas.microsoft.com/office/word" w:val="1"/>
     <w:compatSetting w:name="doNotFlipMirrorIndents" w:uri="http://schemas.microsoft.com/office/word" w:val="1"/>
     <w:compatSetting w:name="differentiateMultirowTableHeaders" w:uri="http://schemas.microsoft.com/office/word" w:val="1"/>
+    <w:compatSetting w:name="useWord2013TrackBottomHyphenation" w:uri="http://schemas.microsoft.com/office/word" w:val="1"/>
   </w:compat>
   <w:rsids>
     <w:rsidRoot w:val="005D1124"/>
     <w:rsid w:val="00002358"/>
+    <w:rsid w:val="005C2C6D"/>
     <w:rsid w:val="005D1124"/>
     <w:rsid w:val="005F5C80"/>
   </w:rsids>
@@ -6070,7 +4857,7 @@
 </file>
 
 <file path=word/glossary/styles.xml><?xml version="1.0" encoding="utf-8"?>
-<w:styles xmlns:mc="http://schemas.openxmlformats.org/markup-compatibility/2006" xmlns:r="http://schemas.openxmlformats.org/officeDocument/2006/relationships" xmlns:w="http://schemas.openxmlformats.org/wordprocessingml/2006/main" xmlns:w14="http://schemas.microsoft.com/office/word/2010/wordml" xmlns:w15="http://schemas.microsoft.com/office/word/2012/wordml" xmlns:w16se="http://schemas.microsoft.com/office/word/2015/wordml/symex" mc:Ignorable="w14 w15 w16se">
+<w:styles xmlns:mc="http://schemas.openxmlformats.org/markup-compatibility/2006" xmlns:r="http://schemas.openxmlformats.org/officeDocument/2006/relationships" xmlns:w="http://schemas.openxmlformats.org/wordprocessingml/2006/main" xmlns:w14="http://schemas.microsoft.com/office/word/2010/wordml" xmlns:w15="http://schemas.microsoft.com/office/word/2012/wordml" xmlns:w16cid="http://schemas.microsoft.com/office/word/2016/wordml/cid" xmlns:w16se="http://schemas.microsoft.com/office/word/2015/wordml/symex" mc:Ignorable="w14 w15 w16se w16cid">
   <w:docDefaults>
     <w:rPrDefault>
       <w:rPr>
@@ -6499,7 +5286,7 @@
     <w:basedOn w:val="DefaultParagraphFont"/>
     <w:uiPriority w:val="99"/>
     <w:semiHidden/>
-    <w:rsid w:val="005F5C80"/>
+    <w:rsid w:val="005C2C6D"/>
     <w:rPr>
       <w:color w:val="808080"/>
     </w:rPr>
@@ -6508,7 +5295,7 @@
 </file>
 
 <file path=word/glossary/webSettings.xml><?xml version="1.0" encoding="utf-8"?>
-<w:webSettings xmlns:mc="http://schemas.openxmlformats.org/markup-compatibility/2006" xmlns:r="http://schemas.openxmlformats.org/officeDocument/2006/relationships" xmlns:w="http://schemas.openxmlformats.org/wordprocessingml/2006/main" xmlns:w14="http://schemas.microsoft.com/office/word/2010/wordml" xmlns:w15="http://schemas.microsoft.com/office/word/2012/wordml" xmlns:w16se="http://schemas.microsoft.com/office/word/2015/wordml/symex" mc:Ignorable="w14 w15 w16se">
+<w:webSettings xmlns:mc="http://schemas.openxmlformats.org/markup-compatibility/2006" xmlns:r="http://schemas.openxmlformats.org/officeDocument/2006/relationships" xmlns:w="http://schemas.openxmlformats.org/wordprocessingml/2006/main" xmlns:w14="http://schemas.microsoft.com/office/word/2010/wordml" xmlns:w15="http://schemas.microsoft.com/office/word/2012/wordml" xmlns:w16cid="http://schemas.microsoft.com/office/word/2016/wordml/cid" xmlns:w16se="http://schemas.microsoft.com/office/word/2015/wordml/symex" mc:Ignorable="w14 w15 w16se w16cid">
   <w:optimizeForBrowser/>
   <w:allowPNG/>
 </w:webSettings>

</xml_diff>

<commit_message>
Update report asymptotic bounds
</commit_message>
<xml_diff>
--- a/charles-university/data-structures-1/fibonacci-heap/docs/assignment-2-report.docx
+++ b/charles-university/data-structures-1/fibonacci-heap/docs/assignment-2-report.docx
@@ -1018,26 +1018,17 @@
           </w:rPr>
           <m:t>O(</m:t>
         </m:r>
-        <m:func>
-          <m:funcPr>
+        <m:rad>
+          <m:radPr>
+            <m:degHide m:val="1"/>
             <m:ctrlPr>
               <w:rPr>
                 <w:rFonts w:ascii="Cambria Math" w:hAnsi="Cambria Math" w:cs="Times New Roman"/>
                 <w:i/>
               </w:rPr>
             </m:ctrlPr>
-          </m:funcPr>
-          <m:fName>
-            <m:r>
-              <m:rPr>
-                <m:sty m:val="p"/>
-              </m:rPr>
-              <w:rPr>
-                <w:rFonts w:ascii="Cambria Math" w:hAnsi="Cambria Math" w:cs="Times New Roman"/>
-              </w:rPr>
-              <m:t>log</m:t>
-            </m:r>
-          </m:fName>
+          </m:radPr>
+          <m:deg/>
           <m:e>
             <m:r>
               <w:rPr>
@@ -1046,7 +1037,7 @@
               <m:t>n</m:t>
             </m:r>
           </m:e>
-        </m:func>
+        </m:rad>
         <m:r>
           <w:rPr>
             <w:rFonts w:ascii="Cambria Math" w:hAnsi="Cambria Math" w:cs="Times New Roman"/>
@@ -1064,7 +1055,45 @@
         <w:rPr>
           <w:rFonts w:eastAsiaTheme="minorEastAsia" w:cs="Times New Roman"/>
         </w:rPr>
-        <w:t xml:space="preserve"> Because it lacks cascading cuts, what ends up happening is that </w:t>
+        <w:t xml:space="preserve"> </w:t>
+      </w:r>
+      <w:r>
+        <w:rPr>
+          <w:rFonts w:eastAsiaTheme="minorEastAsia" w:cs="Times New Roman"/>
+        </w:rPr>
+        <w:t>The star construction algorithm requires a square number of nodes, which will increase the size of the heap linearly on its</w:t>
+      </w:r>
+      <w:bookmarkStart w:id="0" w:name="_GoBack"/>
+      <w:bookmarkEnd w:id="0"/>
+      <w:r>
+        <w:rPr>
+          <w:rFonts w:eastAsiaTheme="minorEastAsia" w:cs="Times New Roman"/>
+        </w:rPr>
+        <w:t xml:space="preserve"> square</w:t>
+      </w:r>
+      <w:r>
+        <w:rPr>
+          <w:rFonts w:eastAsiaTheme="minorEastAsia" w:cs="Times New Roman"/>
+        </w:rPr>
+        <w:t xml:space="preserve"> root. </w:t>
+      </w:r>
+      <w:r>
+        <w:rPr>
+          <w:rFonts w:eastAsiaTheme="minorEastAsia" w:cs="Times New Roman"/>
+        </w:rPr>
+        <w:t xml:space="preserve">Because </w:t>
+      </w:r>
+      <w:r>
+        <w:rPr>
+          <w:rFonts w:eastAsiaTheme="minorEastAsia" w:cs="Times New Roman"/>
+        </w:rPr>
+        <w:t>the naïve heap</w:t>
+      </w:r>
+      <w:r>
+        <w:rPr>
+          <w:rFonts w:eastAsiaTheme="minorEastAsia" w:cs="Times New Roman"/>
+        </w:rPr>
+        <w:t xml:space="preserve"> lacks cascading cuts, what ends up happening is that </w:t>
       </w:r>
       <w:r>
         <w:rPr>
@@ -1089,26 +1118,17 @@
             </m:ctrlPr>
           </m:dPr>
           <m:e>
-            <m:func>
-              <m:funcPr>
+            <m:rad>
+              <m:radPr>
+                <m:degHide m:val="1"/>
                 <m:ctrlPr>
                   <w:rPr>
                     <w:rFonts w:ascii="Cambria Math" w:eastAsiaTheme="minorEastAsia" w:hAnsi="Cambria Math" w:cs="Times New Roman"/>
                     <w:i/>
                   </w:rPr>
                 </m:ctrlPr>
-              </m:funcPr>
-              <m:fName>
-                <m:r>
-                  <m:rPr>
-                    <m:sty m:val="p"/>
-                  </m:rPr>
-                  <w:rPr>
-                    <w:rFonts w:ascii="Cambria Math" w:eastAsiaTheme="minorEastAsia" w:hAnsi="Cambria Math" w:cs="Times New Roman"/>
-                  </w:rPr>
-                  <m:t>log</m:t>
-                </m:r>
-              </m:fName>
+              </m:radPr>
+              <m:deg/>
               <m:e>
                 <m:r>
                   <w:rPr>
@@ -1117,7 +1137,7 @@
                   <m:t>n</m:t>
                 </m:r>
               </m:e>
-            </m:func>
+            </m:rad>
           </m:e>
         </m:d>
       </m:oMath>
@@ -1182,26 +1202,17 @@
             </m:ctrlPr>
           </m:dPr>
           <m:e>
-            <m:func>
-              <m:funcPr>
+            <m:rad>
+              <m:radPr>
+                <m:degHide m:val="1"/>
                 <m:ctrlPr>
                   <w:rPr>
                     <w:rFonts w:ascii="Cambria Math" w:eastAsiaTheme="minorEastAsia" w:hAnsi="Cambria Math" w:cs="Times New Roman"/>
                     <w:i/>
                   </w:rPr>
                 </m:ctrlPr>
-              </m:funcPr>
-              <m:fName>
-                <m:r>
-                  <m:rPr>
-                    <m:sty m:val="p"/>
-                  </m:rPr>
-                  <w:rPr>
-                    <w:rFonts w:ascii="Cambria Math" w:eastAsiaTheme="minorEastAsia" w:hAnsi="Cambria Math" w:cs="Times New Roman"/>
-                  </w:rPr>
-                  <m:t>log</m:t>
-                </m:r>
-              </m:fName>
+              </m:radPr>
+              <m:deg/>
               <m:e>
                 <m:r>
                   <w:rPr>
@@ -1210,7 +1221,7 @@
                   <m:t>n</m:t>
                 </m:r>
               </m:e>
-            </m:func>
+            </m:rad>
           </m:e>
         </m:d>
       </m:oMath>
@@ -1250,7 +1261,7 @@
         <w:rPr>
           <w:rFonts w:eastAsiaTheme="minorEastAsia" w:cs="Times New Roman"/>
         </w:rPr>
-        <w:t xml:space="preserve"> As the star construction is recursive, the number of nodes appended and joined is the sum of smaller stars in the process. This all adds up to the logarithmic curve above.</w:t>
+        <w:t xml:space="preserve"> As the star construction is recursive, the number of nodes appended and joined is the sum of smaller stars in the process. This all adds up to the curve above.</w:t>
       </w:r>
     </w:p>
     <w:p>
@@ -1451,7 +1462,14 @@
         <w:rPr>
           <w:rFonts w:eastAsiaTheme="minorEastAsia" w:cs="Times New Roman"/>
         </w:rPr>
-        <w:t xml:space="preserve"> delete nodes immediately after inserting them as to</w:t>
+        <w:t xml:space="preserve"> delete nodes immediately after </w:t>
+      </w:r>
+      <w:r>
+        <w:rPr>
+          <w:rFonts w:eastAsiaTheme="minorEastAsia" w:cs="Times New Roman"/>
+        </w:rPr>
+        <w:lastRenderedPageBreak/>
+        <w:t>inserting them as to</w:t>
       </w:r>
       <w:r>
         <w:rPr>
@@ -1459,8 +1477,6 @@
         </w:rPr>
         <w:t xml:space="preserve"> not append or join any nodes, decreasing the average to below 1 step per operation.</w:t>
       </w:r>
-      <w:bookmarkStart w:id="0" w:name="_GoBack"/>
-      <w:bookmarkEnd w:id="0"/>
     </w:p>
     <w:p>
       <w:pPr>
@@ -1474,7 +1490,6 @@
         <w:rPr>
           <w:rFonts w:eastAsiaTheme="minorEastAsia" w:cs="Times New Roman"/>
         </w:rPr>
-        <w:lastRenderedPageBreak/>
         <w:t xml:space="preserve">This also explains why the standard heap </w:t>
       </w:r>
       <w:r>
@@ -2137,6 +2152,7 @@
   <w:style w:type="character" w:default="1" w:styleId="DefaultParagraphFont">
     <w:name w:val="Default Paragraph Font"/>
     <w:uiPriority w:val="1"/>
+    <w:semiHidden/>
     <w:unhideWhenUsed/>
   </w:style>
   <w:style w:type="table" w:default="1" w:styleId="TableNormal">

</xml_diff>